<commit_message>
report almost done. Need to write the validation part
</commit_message>
<xml_diff>
--- a/robotics/ros/assignment_ws/AssignmentReport.docx
+++ b/robotics/ros/assignment_ws/AssignmentReport.docx
@@ -132,84 +132,2416 @@
     </w:p>
     <w:p>
       <w:pPr>
+        <w:pStyle w:val="Heading1"/>
+        <w:rPr>
+          <w:lang w:val="en-US"/>
+        </w:rPr>
+      </w:pPr>
+      <w:r>
+        <w:rPr>
+          <w:lang w:val="en-US"/>
+        </w:rPr>
+        <w:t>Introduction</w:t>
+      </w:r>
+    </w:p>
+    <w:p>
+      <w:pPr>
+        <w:keepNext/>
+      </w:pPr>
+      <w:r>
+        <w:rPr>
+          <w:noProof/>
+        </w:rPr>
+        <w:drawing>
+          <wp:inline distT="0" distB="0" distL="0" distR="0" wp14:anchorId="10F2F4D0" wp14:editId="4188779F">
+            <wp:extent cx="4400550" cy="3314700"/>
+            <wp:effectExtent l="0" t="0" r="0" b="0"/>
+            <wp:docPr id="2" name="Picture 2"/>
+            <wp:cNvGraphicFramePr>
+              <a:graphicFrameLocks xmlns:a="http://schemas.openxmlformats.org/drawingml/2006/main" noChangeAspect="1"/>
+            </wp:cNvGraphicFramePr>
+            <a:graphic xmlns:a="http://schemas.openxmlformats.org/drawingml/2006/main">
+              <a:graphicData uri="http://schemas.openxmlformats.org/drawingml/2006/picture">
+                <pic:pic xmlns:pic="http://schemas.openxmlformats.org/drawingml/2006/picture">
+                  <pic:nvPicPr>
+                    <pic:cNvPr id="0" name="Picture 2"/>
+                    <pic:cNvPicPr>
+                      <a:picLocks noChangeAspect="1" noChangeArrowheads="1"/>
+                    </pic:cNvPicPr>
+                  </pic:nvPicPr>
+                  <pic:blipFill>
+                    <a:blip r:embed="rId11">
+                      <a:extLst>
+                        <a:ext uri="{28A0092B-C50C-407E-A947-70E740481C1C}">
+                          <a14:useLocalDpi xmlns:a14="http://schemas.microsoft.com/office/drawing/2010/main" val="0"/>
+                        </a:ext>
+                      </a:extLst>
+                    </a:blip>
+                    <a:srcRect/>
+                    <a:stretch>
+                      <a:fillRect/>
+                    </a:stretch>
+                  </pic:blipFill>
+                  <pic:spPr bwMode="auto">
+                    <a:xfrm>
+                      <a:off x="0" y="0"/>
+                      <a:ext cx="4400550" cy="3314700"/>
+                    </a:xfrm>
+                    <a:prstGeom prst="rect">
+                      <a:avLst/>
+                    </a:prstGeom>
+                    <a:noFill/>
+                    <a:ln>
+                      <a:noFill/>
+                    </a:ln>
+                  </pic:spPr>
+                </pic:pic>
+              </a:graphicData>
+            </a:graphic>
+          </wp:inline>
+        </w:drawing>
+      </w:r>
+    </w:p>
+    <w:p>
+      <w:pPr>
+        <w:pStyle w:val="Caption"/>
+      </w:pPr>
+      <w:bookmarkStart w:id="0" w:name="_Ref33105736"/>
+      <w:bookmarkStart w:id="1" w:name="_Ref33111590"/>
+      <w:r>
+        <w:t xml:space="preserve">Figure </w:t>
+      </w:r>
+      <w:r>
+        <w:fldChar w:fldCharType="begin"/>
+      </w:r>
+      <w:r>
+        <w:instrText xml:space="preserve"> SEQ Figure \* ARABIC </w:instrText>
+      </w:r>
+      <w:r>
+        <w:fldChar w:fldCharType="separate"/>
+      </w:r>
+      <w:r>
+        <w:rPr>
+          <w:noProof/>
+        </w:rPr>
+        <w:t>1</w:t>
+      </w:r>
+      <w:r>
+        <w:fldChar w:fldCharType="end"/>
+      </w:r>
+      <w:r>
+        <w:t>: Pseudo UML</w:t>
+      </w:r>
+      <w:bookmarkEnd w:id="0"/>
+      <w:r>
+        <w:t xml:space="preserve"> of the relationship between Client and Server</w:t>
+      </w:r>
+      <w:bookmarkEnd w:id="1"/>
+    </w:p>
+    <w:p>
+      <w:pPr>
+        <w:rPr>
+          <w:lang w:val="en-US"/>
+        </w:rPr>
+      </w:pPr>
+      <w:r>
+        <w:rPr>
+          <w:i/>
+          <w:iCs/>
+          <w:lang w:val="en-US"/>
+        </w:rPr>
+        <w:fldChar w:fldCharType="begin"/>
+      </w:r>
+      <w:r>
+        <w:rPr>
+          <w:i/>
+          <w:iCs/>
+          <w:lang w:val="en-US"/>
+        </w:rPr>
+        <w:instrText xml:space="preserve"> REF _Ref33111590 \h </w:instrText>
+      </w:r>
+      <w:r>
+        <w:rPr>
+          <w:i/>
+          <w:iCs/>
+          <w:lang w:val="en-US"/>
+        </w:rPr>
+      </w:r>
+      <w:r>
+        <w:rPr>
+          <w:i/>
+          <w:iCs/>
+          <w:lang w:val="en-US"/>
+        </w:rPr>
+        <w:instrText xml:space="preserve"> \* MERGEFORMAT </w:instrText>
+      </w:r>
+      <w:r>
+        <w:rPr>
+          <w:i/>
+          <w:iCs/>
+          <w:lang w:val="en-US"/>
+        </w:rPr>
+        <w:fldChar w:fldCharType="separate"/>
+      </w:r>
+      <w:r>
+        <w:rPr>
+          <w:i/>
+          <w:iCs/>
+        </w:rPr>
+        <w:t xml:space="preserve">Figure </w:t>
+      </w:r>
+      <w:r>
+        <w:rPr>
+          <w:i/>
+          <w:iCs/>
+          <w:noProof/>
+        </w:rPr>
+        <w:t>1</w:t>
+      </w:r>
+      <w:r>
+        <w:rPr>
+          <w:i/>
+          <w:iCs/>
+        </w:rPr>
+        <w:t>: Pseudo UML of the relationship between Client and Server</w:t>
+      </w:r>
+      <w:r>
+        <w:rPr>
+          <w:i/>
+          <w:iCs/>
+          <w:lang w:val="en-US"/>
+        </w:rPr>
+        <w:fldChar w:fldCharType="end"/>
+      </w:r>
+      <w:r>
+        <w:rPr>
+          <w:lang w:val="en-US"/>
+        </w:rPr>
+        <w:t xml:space="preserve"> </w:t>
+      </w:r>
+      <w:r>
+        <w:rPr>
+          <w:lang w:val="en-US"/>
+        </w:rPr>
+        <w:t xml:space="preserve">shows a “pseudo” UML diagram of the system. Some of the functions were omitted for clarity. The basic idea of the system is to have a client-server interface, where the client sends commands to the server and if possible, the server executes them. While only one server should exist, we could theoretically multiple clients sending requests to the server. Both nodes use </w:t>
+      </w:r>
+      <w:r>
+        <w:rPr>
+          <w:lang w:val="en-US"/>
+        </w:rPr>
+        <w:t>the</w:t>
+      </w:r>
+      <w:r>
+        <w:rPr>
+          <w:lang w:val="en-US"/>
+        </w:rPr>
+        <w:t xml:space="preserve"> </w:t>
+      </w:r>
+      <w:proofErr w:type="spellStart"/>
+      <w:r>
+        <w:rPr>
+          <w:lang w:val="en-US"/>
+        </w:rPr>
+        <w:t>MessageWrapper</w:t>
+      </w:r>
+      <w:proofErr w:type="spellEnd"/>
+      <w:r>
+        <w:rPr>
+          <w:lang w:val="en-US"/>
+        </w:rPr>
+        <w:t xml:space="preserve"> class which hides ugly parts of the message and provides utility methods for it.</w:t>
+      </w:r>
+    </w:p>
+    <w:p>
+      <w:pPr>
         <w:pStyle w:val="Heading2"/>
         <w:rPr>
           <w:lang w:val="en-US"/>
         </w:rPr>
       </w:pPr>
-      <w:r>
-        <w:rPr>
-          <w:lang w:val="en-US"/>
-        </w:rPr>
-        <w:t>Introduction</w:t>
-      </w:r>
-    </w:p>
-    <w:p>
-      <w:pPr>
-        <w:spacing w:before="100" w:beforeAutospacing="1" w:after="100" w:afterAutospacing="1" w:line="240" w:lineRule="auto"/>
+      <w:proofErr w:type="spellStart"/>
+      <w:r>
+        <w:rPr>
+          <w:lang w:val="en-US"/>
+        </w:rPr>
+        <w:t>BasicRobotModelClient</w:t>
+      </w:r>
+      <w:proofErr w:type="spellEnd"/>
+      <w:r>
+        <w:rPr>
+          <w:lang w:val="en-US"/>
+        </w:rPr>
+        <w:t xml:space="preserve"> </w:t>
+      </w:r>
+    </w:p>
+    <w:p>
+      <w:pPr>
+        <w:rPr>
+          <w:lang w:val="en-US"/>
+        </w:rPr>
+      </w:pPr>
+      <w:r>
+        <w:rPr>
+          <w:lang w:val="en-US"/>
+        </w:rPr>
+        <w:t>In general, we don’t want the Client to include any logic (in regards to kinematics) and so it</w:t>
+      </w:r>
+      <w:r>
+        <w:rPr>
+          <w:lang w:val="en-US"/>
+        </w:rPr>
+        <w:t xml:space="preserve"> has no access to any actual logic in terms of calculating kinematics and estimating their validity. The only thing it can do it receive input from the user (i.e. using a terminal or a proper GUI) and pass (publish) it over to the </w:t>
+      </w:r>
+      <w:r>
+        <w:rPr>
+          <w:lang w:val="en-US"/>
+        </w:rPr>
+        <w:t xml:space="preserve">Server. In order to be able to </w:t>
+      </w:r>
+      <w:r>
+        <w:rPr>
+          <w:lang w:val="en-US"/>
+        </w:rPr>
+        <w:t>pass over</w:t>
+      </w:r>
+      <w:r>
+        <w:rPr>
+          <w:lang w:val="en-US"/>
+        </w:rPr>
+        <w:t xml:space="preserve"> more input, it needs to receive a reply from the Server, telling it that either: a) The input was valid and the robot has moved to the desired position or b) The input was invalid and it should request a different set of inputs from the user.</w:t>
+      </w:r>
+    </w:p>
+    <w:p>
+      <w:pPr>
+        <w:rPr>
+          <w:lang w:val="en-US"/>
+        </w:rPr>
+      </w:pPr>
+      <w:r>
+        <w:rPr>
+          <w:lang w:val="en-US"/>
+        </w:rPr>
+        <w:t>The client allows to user to select between two modes. The first allows the user to specify the joint angles directly and the second one allows the user to specify the end effector’s desired coordinates.</w:t>
+      </w:r>
+    </w:p>
+    <w:p>
+      <w:pPr>
+        <w:pStyle w:val="Heading2"/>
+        <w:rPr>
+          <w:lang w:val="en-US"/>
+        </w:rPr>
+      </w:pPr>
+      <w:proofErr w:type="spellStart"/>
+      <w:r>
+        <w:rPr>
+          <w:lang w:val="en-US"/>
+        </w:rPr>
+        <w:lastRenderedPageBreak/>
+        <w:t>BasicRobotModel</w:t>
+      </w:r>
+      <w:r>
+        <w:rPr>
+          <w:lang w:val="en-US"/>
+        </w:rPr>
+        <w:t>Server</w:t>
+      </w:r>
+      <w:proofErr w:type="spellEnd"/>
+      <w:r>
+        <w:rPr>
+          <w:lang w:val="en-US"/>
+        </w:rPr>
+        <w:t xml:space="preserve"> </w:t>
+      </w:r>
+    </w:p>
+    <w:p>
+      <w:pPr>
+        <w:rPr>
+          <w:lang w:val="en-US"/>
+        </w:rPr>
+      </w:pPr>
+      <w:r>
+        <w:rPr>
+          <w:lang w:val="en-US"/>
+        </w:rPr>
+        <w:t>This is where the kinematics are calculated. It waits to receive a message that contains all the relevant info (</w:t>
+      </w:r>
+      <w:proofErr w:type="spellStart"/>
+      <w:r>
+        <w:rPr>
+          <w:i/>
+          <w:iCs/>
+          <w:lang w:val="en-US"/>
+        </w:rPr>
+        <w:t>xyz</w:t>
+      </w:r>
+      <w:proofErr w:type="spellEnd"/>
+      <w:r>
+        <w:rPr>
+          <w:lang w:val="en-US"/>
+        </w:rPr>
+        <w:t xml:space="preserve"> or </w:t>
+      </w:r>
+      <w:r>
+        <w:rPr>
+          <w:i/>
+          <w:iCs/>
+          <w:lang w:val="en-US"/>
+        </w:rPr>
+        <w:t>joint position</w:t>
+      </w:r>
+      <w:r>
+        <w:rPr>
+          <w:lang w:val="en-US"/>
+        </w:rPr>
+        <w:t>) from the Client, checks that the position is valid and then sends a request to the joint state publisher to move the robot.</w:t>
+      </w:r>
+      <w:r>
+        <w:rPr>
+          <w:lang w:val="en-US"/>
+        </w:rPr>
+        <w:t xml:space="preserve"> Once the robot has moved to desired position, it sends a message back to the Client to it know of the current status of the robot.</w:t>
+      </w:r>
+    </w:p>
+    <w:p>
+      <w:pPr>
+        <w:pStyle w:val="Heading2"/>
+        <w:rPr>
+          <w:lang w:val="en-US"/>
+        </w:rPr>
+      </w:pPr>
+      <w:r>
+        <w:rPr>
+          <w:lang w:val="en-US"/>
+        </w:rPr>
+        <w:t>Robot</w:t>
+      </w:r>
+      <w:r>
+        <w:rPr>
+          <w:lang w:val="en-US"/>
+        </w:rPr>
+        <w:t xml:space="preserve"> </w:t>
+      </w:r>
+      <w:r>
+        <w:rPr>
+          <w:lang w:val="en-US"/>
+        </w:rPr>
+        <w:t>Model</w:t>
+      </w:r>
+    </w:p>
+    <w:p>
+      <w:pPr>
+        <w:rPr>
+          <w:lang w:val="en-US"/>
+        </w:rPr>
+      </w:pPr>
+      <w:r>
+        <w:rPr>
+          <w:lang w:val="en-US"/>
+        </w:rPr>
+        <w:t>The model is</w:t>
+      </w:r>
+      <w:r>
+        <w:rPr>
+          <w:lang w:val="en-US"/>
+        </w:rPr>
+        <w:t xml:space="preserve"> a </w:t>
+      </w:r>
+      <w:r>
+        <w:rPr>
+          <w:lang w:val="en-US"/>
+        </w:rPr>
+        <w:t>simple</w:t>
+      </w:r>
+      <w:r>
+        <w:rPr>
+          <w:lang w:val="en-US"/>
+        </w:rPr>
+        <w:t xml:space="preserve"> robot</w:t>
+      </w:r>
+      <w:r>
+        <w:rPr>
+          <w:lang w:val="en-US"/>
+        </w:rPr>
+        <w:t xml:space="preserve"> comprised of a base, two joints and two links. Its .xml can be found in the </w:t>
+      </w:r>
+      <w:r>
+        <w:rPr>
+          <w:lang w:val="en-US"/>
+        </w:rPr>
+        <w:t>A</w:t>
+      </w:r>
+      <w:r>
+        <w:rPr>
+          <w:lang w:val="en-US"/>
+        </w:rPr>
+        <w:t xml:space="preserve">ppendix under </w:t>
+      </w:r>
+      <w:r>
+        <w:rPr>
+          <w:lang w:val="en-US"/>
+        </w:rPr>
+        <w:fldChar w:fldCharType="begin"/>
+      </w:r>
+      <w:r>
+        <w:rPr>
+          <w:lang w:val="en-US"/>
+        </w:rPr>
+        <w:instrText xml:space="preserve"> REF _Ref33105634 \h </w:instrText>
+      </w:r>
+      <w:r>
+        <w:rPr>
+          <w:lang w:val="en-US"/>
+        </w:rPr>
+      </w:r>
+      <w:r>
+        <w:rPr>
+          <w:lang w:val="en-US"/>
+        </w:rPr>
+        <w:fldChar w:fldCharType="separate"/>
+      </w:r>
+      <w:r>
+        <w:t xml:space="preserve">Figure </w:t>
+      </w:r>
+      <w:r>
+        <w:rPr>
+          <w:noProof/>
+        </w:rPr>
+        <w:t>2</w:t>
+      </w:r>
+      <w:r>
+        <w:t>: R</w:t>
+      </w:r>
+      <w:r>
+        <w:t>o</w:t>
+      </w:r>
+      <w:r>
+        <w:t>bo</w:t>
+      </w:r>
+      <w:r>
+        <w:t>t</w:t>
+      </w:r>
+      <w:r>
+        <w:t xml:space="preserve"> URDF/XARCO</w:t>
+      </w:r>
+      <w:r>
+        <w:rPr>
+          <w:lang w:val="en-US"/>
+        </w:rPr>
+        <w:fldChar w:fldCharType="end"/>
+      </w:r>
+    </w:p>
+    <w:p>
+      <w:pPr>
+        <w:rPr>
+          <w:lang w:val="en-US"/>
+        </w:rPr>
+      </w:pPr>
+    </w:p>
+    <w:p>
+      <w:pPr>
+        <w:pStyle w:val="Heading1"/>
+        <w:rPr>
+          <w:lang w:val="en-US"/>
+        </w:rPr>
+      </w:pPr>
+      <w:r>
+        <w:rPr>
+          <w:lang w:val="en-US"/>
+        </w:rPr>
+        <w:t>Methods</w:t>
+      </w:r>
+    </w:p>
+    <w:p>
+      <w:pPr>
+        <w:keepNext/>
+      </w:pPr>
+      <w:r>
+        <w:rPr>
+          <w:noProof/>
+        </w:rPr>
+        <w:drawing>
+          <wp:inline distT="0" distB="0" distL="0" distR="0" wp14:anchorId="38411044" wp14:editId="79C7B469">
+            <wp:extent cx="5731510" cy="2542540"/>
+            <wp:effectExtent l="0" t="0" r="2540" b="0"/>
+            <wp:docPr id="8" name="Picture 8"/>
+            <wp:cNvGraphicFramePr>
+              <a:graphicFrameLocks xmlns:a="http://schemas.openxmlformats.org/drawingml/2006/main" noChangeAspect="1"/>
+            </wp:cNvGraphicFramePr>
+            <a:graphic xmlns:a="http://schemas.openxmlformats.org/drawingml/2006/main">
+              <a:graphicData uri="http://schemas.openxmlformats.org/drawingml/2006/picture">
+                <pic:pic xmlns:pic="http://schemas.openxmlformats.org/drawingml/2006/picture">
+                  <pic:nvPicPr>
+                    <pic:cNvPr id="0" name="Picture 18"/>
+                    <pic:cNvPicPr>
+                      <a:picLocks noChangeAspect="1" noChangeArrowheads="1"/>
+                    </pic:cNvPicPr>
+                  </pic:nvPicPr>
+                  <pic:blipFill>
+                    <a:blip r:embed="rId12">
+                      <a:extLst>
+                        <a:ext uri="{28A0092B-C50C-407E-A947-70E740481C1C}">
+                          <a14:useLocalDpi xmlns:a14="http://schemas.microsoft.com/office/drawing/2010/main" val="0"/>
+                        </a:ext>
+                      </a:extLst>
+                    </a:blip>
+                    <a:srcRect/>
+                    <a:stretch>
+                      <a:fillRect/>
+                    </a:stretch>
+                  </pic:blipFill>
+                  <pic:spPr bwMode="auto">
+                    <a:xfrm>
+                      <a:off x="0" y="0"/>
+                      <a:ext cx="5731510" cy="2542540"/>
+                    </a:xfrm>
+                    <a:prstGeom prst="rect">
+                      <a:avLst/>
+                    </a:prstGeom>
+                    <a:noFill/>
+                    <a:ln>
+                      <a:noFill/>
+                    </a:ln>
+                  </pic:spPr>
+                </pic:pic>
+              </a:graphicData>
+            </a:graphic>
+          </wp:inline>
+        </w:drawing>
+      </w:r>
+    </w:p>
+    <w:p>
+      <w:pPr>
+        <w:pStyle w:val="Caption"/>
+        <w:rPr>
+          <w:lang w:val="en-US"/>
+        </w:rPr>
+      </w:pPr>
+      <w:r>
+        <w:rPr>
+          <w:lang w:val="en-US"/>
+        </w:rPr>
+        <w:t xml:space="preserve">Figure </w:t>
+      </w:r>
+      <w:r>
+        <w:rPr>
+          <w:lang w:val="en-US"/>
+        </w:rPr>
+        <w:fldChar w:fldCharType="begin"/>
+      </w:r>
+      <w:r>
+        <w:rPr>
+          <w:lang w:val="en-US"/>
+        </w:rPr>
+        <w:instrText xml:space="preserve"> SEQ Figure \* ARABIC </w:instrText>
+      </w:r>
+      <w:r>
+        <w:rPr>
+          <w:lang w:val="en-US"/>
+        </w:rPr>
+        <w:fldChar w:fldCharType="separate"/>
+      </w:r>
+      <w:r>
+        <w:rPr>
+          <w:noProof/>
+          <w:lang w:val="en-US"/>
+        </w:rPr>
+        <w:t>2</w:t>
+      </w:r>
+      <w:r>
+        <w:rPr>
+          <w:lang w:val="en-US"/>
+        </w:rPr>
+        <w:fldChar w:fldCharType="end"/>
+      </w:r>
+      <w:r>
+        <w:t>: Pseudo UML of the whole system</w:t>
+      </w:r>
+    </w:p>
+    <w:p>
+      <w:pPr>
+        <w:pStyle w:val="Heading2"/>
+        <w:rPr>
+          <w:lang w:val="en-US"/>
+        </w:rPr>
+      </w:pPr>
+      <w:r>
+        <w:rPr>
+          <w:lang w:val="en-US"/>
+        </w:rPr>
+        <w:t>Client</w:t>
+      </w:r>
+    </w:p>
+    <w:p>
+      <w:pPr>
+        <w:rPr>
+          <w:lang w:val="en-US"/>
+        </w:rPr>
+      </w:pPr>
+      <w:r>
+        <w:rPr>
+          <w:lang w:val="en-US"/>
+        </w:rPr>
+        <w:t xml:space="preserve">The client/controller node is called </w:t>
+      </w:r>
+      <w:r>
+        <w:rPr>
+          <w:b/>
+          <w:bCs/>
+          <w:lang w:val="en-US"/>
+        </w:rPr>
+        <w:t>BasicRobotModelClient</w:t>
+      </w:r>
+      <w:r>
+        <w:rPr>
+          <w:b/>
+          <w:bCs/>
+          <w:lang w:val="en-US"/>
+        </w:rPr>
+        <w:t>.py</w:t>
+      </w:r>
+      <w:r>
+        <w:rPr>
+          <w:lang w:val="en-US"/>
+        </w:rPr>
+        <w:t xml:space="preserve">. It contains a single class called </w:t>
+      </w:r>
+      <w:proofErr w:type="spellStart"/>
+      <w:r>
+        <w:rPr>
+          <w:b/>
+          <w:bCs/>
+          <w:lang w:val="en-US"/>
+        </w:rPr>
+        <w:t>RobotModel</w:t>
+      </w:r>
+      <w:r>
+        <w:rPr>
+          <w:b/>
+          <w:bCs/>
+          <w:lang w:val="en-US"/>
+        </w:rPr>
+        <w:t>C</w:t>
+      </w:r>
+      <w:r>
+        <w:rPr>
+          <w:b/>
+          <w:bCs/>
+          <w:lang w:val="en-US"/>
+        </w:rPr>
+        <w:t>lient</w:t>
+      </w:r>
+      <w:proofErr w:type="spellEnd"/>
+      <w:r>
+        <w:rPr>
+          <w:lang w:val="en-US"/>
+        </w:rPr>
+        <w:t xml:space="preserve"> which itself is comprised of the </w:t>
+      </w:r>
+      <w:proofErr w:type="spellStart"/>
+      <w:r>
+        <w:rPr>
+          <w:b/>
+          <w:bCs/>
+          <w:lang w:val="en-US"/>
+        </w:rPr>
+        <w:t>init</w:t>
+      </w:r>
+      <w:proofErr w:type="spellEnd"/>
+      <w:r>
+        <w:rPr>
+          <w:b/>
+          <w:bCs/>
+          <w:lang w:val="en-US"/>
+        </w:rPr>
+        <w:t>()</w:t>
+      </w:r>
+      <w:r>
+        <w:rPr>
+          <w:lang w:val="en-US"/>
+        </w:rPr>
+        <w:t xml:space="preserve"> function, the </w:t>
+      </w:r>
+      <w:r>
+        <w:rPr>
+          <w:b/>
+          <w:bCs/>
+          <w:lang w:val="en-US"/>
+        </w:rPr>
+        <w:t>start()</w:t>
+      </w:r>
+      <w:r>
+        <w:rPr>
+          <w:lang w:val="en-US"/>
+        </w:rPr>
+        <w:t xml:space="preserve"> function, a </w:t>
+      </w:r>
+      <w:r>
+        <w:rPr>
+          <w:b/>
+          <w:bCs/>
+          <w:lang w:val="en-US"/>
+        </w:rPr>
+        <w:t>callback()</w:t>
+      </w:r>
+      <w:r>
+        <w:rPr>
+          <w:lang w:val="en-US"/>
+        </w:rPr>
+        <w:t xml:space="preserve"> function and a </w:t>
+      </w:r>
+      <w:proofErr w:type="spellStart"/>
+      <w:r>
+        <w:rPr>
+          <w:b/>
+          <w:bCs/>
+          <w:lang w:val="en-US"/>
+        </w:rPr>
+        <w:t>getInput</w:t>
+      </w:r>
+      <w:proofErr w:type="spellEnd"/>
+      <w:r>
+        <w:rPr>
+          <w:b/>
+          <w:bCs/>
+          <w:lang w:val="en-US"/>
+        </w:rPr>
+        <w:t>()</w:t>
+      </w:r>
+      <w:r>
+        <w:rPr>
+          <w:lang w:val="en-US"/>
+        </w:rPr>
+        <w:t xml:space="preserve"> function</w:t>
+      </w:r>
+    </w:p>
+    <w:p>
+      <w:pPr>
+        <w:pStyle w:val="Heading4"/>
+        <w:rPr>
+          <w:lang w:val="en-US"/>
+        </w:rPr>
+      </w:pPr>
+      <w:r>
+        <w:rPr>
+          <w:lang w:val="en-US"/>
+        </w:rPr>
+        <w:t>Init()</w:t>
+      </w:r>
+    </w:p>
+    <w:p>
+      <w:pPr>
+        <w:pStyle w:val="ListParagraph"/>
+        <w:numPr>
+          <w:ilvl w:val="0"/>
+          <w:numId w:val="12"/>
+        </w:numPr>
+        <w:rPr>
+          <w:lang w:val="en-US"/>
+        </w:rPr>
+      </w:pPr>
+      <w:r>
+        <w:rPr>
+          <w:lang w:val="en-US"/>
+        </w:rPr>
+        <w:t>Initialises the</w:t>
+      </w:r>
+      <w:r>
+        <w:rPr>
+          <w:lang w:val="en-US"/>
+        </w:rPr>
+        <w:t xml:space="preserve"> </w:t>
+      </w:r>
+      <w:r>
+        <w:rPr>
+          <w:lang w:val="en-US"/>
+        </w:rPr>
+        <w:t>node</w:t>
+      </w:r>
+    </w:p>
+    <w:p>
+      <w:pPr>
+        <w:pStyle w:val="ListParagraph"/>
+        <w:numPr>
+          <w:ilvl w:val="0"/>
+          <w:numId w:val="12"/>
+        </w:numPr>
+        <w:rPr>
+          <w:lang w:val="en-US"/>
+        </w:rPr>
+      </w:pPr>
+      <w:r>
+        <w:rPr>
+          <w:lang w:val="en-US"/>
+        </w:rPr>
+        <w:t>Initialises the publisher for a two way communication between client and server</w:t>
+      </w:r>
+    </w:p>
+    <w:p>
+      <w:pPr>
+        <w:pStyle w:val="ListParagraph"/>
+        <w:numPr>
+          <w:ilvl w:val="0"/>
+          <w:numId w:val="12"/>
+        </w:numPr>
+        <w:rPr>
+          <w:lang w:val="en-US"/>
+        </w:rPr>
+      </w:pPr>
+      <w:r>
+        <w:rPr>
+          <w:lang w:val="en-US"/>
+        </w:rPr>
+        <w:t>Creates an instance of the message wrapper</w:t>
+      </w:r>
+    </w:p>
+    <w:p>
+      <w:pPr>
+        <w:pStyle w:val="Heading4"/>
+        <w:rPr>
+          <w:lang w:val="en-US"/>
+        </w:rPr>
+      </w:pPr>
+      <w:r>
+        <w:rPr>
+          <w:lang w:val="en-US"/>
+        </w:rPr>
+        <w:t>Start()</w:t>
+      </w:r>
+    </w:p>
+    <w:p>
+      <w:pPr>
+        <w:pStyle w:val="ListParagraph"/>
+        <w:numPr>
+          <w:ilvl w:val="0"/>
+          <w:numId w:val="13"/>
+        </w:numPr>
+        <w:rPr>
+          <w:lang w:val="en-US"/>
+        </w:rPr>
+      </w:pPr>
+      <w:r>
+        <w:rPr>
+          <w:lang w:val="en-US"/>
+        </w:rPr>
+        <w:t>Runs as long as the node is running (i.e. indefinitely)</w:t>
+      </w:r>
+    </w:p>
+    <w:p>
+      <w:pPr>
+        <w:pStyle w:val="ListParagraph"/>
+        <w:numPr>
+          <w:ilvl w:val="0"/>
+          <w:numId w:val="13"/>
+        </w:numPr>
+        <w:rPr>
+          <w:lang w:val="en-US"/>
+        </w:rPr>
+      </w:pPr>
+      <w:r>
+        <w:rPr>
+          <w:lang w:val="en-US"/>
+        </w:rPr>
+        <w:t>The main function where messages are presented to the user and input is requested</w:t>
+      </w:r>
+    </w:p>
+    <w:p>
+      <w:pPr>
+        <w:pStyle w:val="Heading4"/>
+        <w:rPr>
+          <w:lang w:val="en-US"/>
+        </w:rPr>
+      </w:pPr>
+      <w:r>
+        <w:rPr>
+          <w:lang w:val="en-US"/>
+        </w:rPr>
+        <w:t>Callback()</w:t>
+      </w:r>
+    </w:p>
+    <w:p>
+      <w:pPr>
+        <w:pStyle w:val="ListParagraph"/>
+        <w:numPr>
+          <w:ilvl w:val="0"/>
+          <w:numId w:val="14"/>
+        </w:numPr>
+        <w:rPr>
+          <w:lang w:val="en-US"/>
+        </w:rPr>
+      </w:pPr>
+      <w:r>
+        <w:rPr>
+          <w:lang w:val="en-US"/>
+        </w:rPr>
+        <w:t>Simple callback method to log the instruction message</w:t>
+      </w:r>
+    </w:p>
+    <w:p>
+      <w:pPr>
+        <w:pStyle w:val="Heading4"/>
+        <w:rPr>
+          <w:lang w:val="en-US"/>
+        </w:rPr>
+      </w:pPr>
+      <w:proofErr w:type="spellStart"/>
+      <w:r>
+        <w:rPr>
+          <w:lang w:val="en-US"/>
+        </w:rPr>
+        <w:t>getInput</w:t>
+      </w:r>
+      <w:proofErr w:type="spellEnd"/>
+      <w:r>
+        <w:rPr>
+          <w:lang w:val="en-US"/>
+        </w:rPr>
+        <w:t>()</w:t>
+      </w:r>
+    </w:p>
+    <w:p>
+      <w:pPr>
+        <w:pStyle w:val="ListParagraph"/>
+        <w:numPr>
+          <w:ilvl w:val="0"/>
+          <w:numId w:val="14"/>
+        </w:numPr>
+        <w:rPr>
+          <w:lang w:val="en-US"/>
+        </w:rPr>
+      </w:pPr>
+      <w:r>
+        <w:rPr>
+          <w:lang w:val="en-US"/>
+        </w:rPr>
+        <w:t>Performs checks to make sure that the input is inserted in a numerical format. If it’s not, it rejects it and asks the user to repeat</w:t>
+      </w:r>
+    </w:p>
+    <w:p>
+      <w:pPr>
+        <w:pStyle w:val="Heading2"/>
+        <w:rPr>
+          <w:lang w:val="en-US"/>
+        </w:rPr>
+      </w:pPr>
+      <w:r>
+        <w:rPr>
+          <w:lang w:val="en-US"/>
+        </w:rPr>
+        <w:lastRenderedPageBreak/>
+        <w:t>Server</w:t>
+      </w:r>
+    </w:p>
+    <w:p>
+      <w:pPr>
+        <w:rPr>
+          <w:lang w:val="en-US"/>
+        </w:rPr>
+      </w:pPr>
+      <w:r>
+        <w:rPr>
+          <w:lang w:val="en-US"/>
+        </w:rPr>
+        <w:t xml:space="preserve">The server/subscriber node is called </w:t>
+      </w:r>
+      <w:r>
+        <w:rPr>
+          <w:b/>
+          <w:bCs/>
+          <w:lang w:val="en-US"/>
+        </w:rPr>
+        <w:t>BasicRobotModelServer</w:t>
+      </w:r>
+      <w:r>
+        <w:rPr>
+          <w:b/>
+          <w:bCs/>
+          <w:lang w:val="en-US"/>
+        </w:rPr>
+        <w:t>.py</w:t>
+      </w:r>
+      <w:r>
+        <w:rPr>
+          <w:lang w:val="en-US"/>
+        </w:rPr>
+        <w:t xml:space="preserve">. </w:t>
+      </w:r>
+      <w:r>
+        <w:rPr>
+          <w:lang w:val="en-US"/>
+        </w:rPr>
+        <w:t xml:space="preserve">It contains a single class called </w:t>
+      </w:r>
+      <w:proofErr w:type="spellStart"/>
+      <w:r>
+        <w:rPr>
+          <w:b/>
+          <w:bCs/>
+          <w:lang w:val="en-US"/>
+        </w:rPr>
+        <w:t>Robot</w:t>
+      </w:r>
+      <w:r>
+        <w:rPr>
+          <w:b/>
+          <w:bCs/>
+          <w:lang w:val="en-US"/>
+        </w:rPr>
+        <w:t>State</w:t>
+      </w:r>
+      <w:proofErr w:type="spellEnd"/>
+      <w:r>
+        <w:rPr>
+          <w:lang w:val="en-US"/>
+        </w:rPr>
+        <w:t xml:space="preserve"> which itself is comprised of the </w:t>
+      </w:r>
+      <w:r>
+        <w:rPr>
+          <w:lang w:val="en-US"/>
+        </w:rPr>
+        <w:t>following functions:</w:t>
+      </w:r>
+    </w:p>
+    <w:p>
+      <w:pPr>
+        <w:pStyle w:val="Heading4"/>
+        <w:rPr>
+          <w:lang w:val="en-US"/>
+        </w:rPr>
+      </w:pPr>
+      <w:r>
+        <w:rPr>
+          <w:lang w:val="en-US"/>
+        </w:rPr>
+        <w:t>Init()</w:t>
+      </w:r>
+      <w:r>
+        <w:rPr>
+          <w:lang w:val="en-US"/>
+        </w:rPr>
+        <w:t xml:space="preserve"> and its sub-functions </w:t>
+      </w:r>
+      <w:proofErr w:type="spellStart"/>
+      <w:r>
+        <w:rPr>
+          <w:lang w:val="en-US"/>
+        </w:rPr>
+        <w:t>initJointState</w:t>
+      </w:r>
+      <w:proofErr w:type="spellEnd"/>
+      <w:r>
+        <w:rPr>
+          <w:lang w:val="en-US"/>
+        </w:rPr>
+        <w:t xml:space="preserve">() and </w:t>
+      </w:r>
+      <w:proofErr w:type="spellStart"/>
+      <w:r>
+        <w:rPr>
+          <w:lang w:val="en-US"/>
+        </w:rPr>
+        <w:t>initPublishersAndSubscribers</w:t>
+      </w:r>
+      <w:proofErr w:type="spellEnd"/>
+    </w:p>
+    <w:p>
+      <w:pPr>
+        <w:pStyle w:val="ListParagraph"/>
+        <w:numPr>
+          <w:ilvl w:val="0"/>
+          <w:numId w:val="14"/>
+        </w:numPr>
+        <w:rPr>
+          <w:lang w:val="en-US"/>
+        </w:rPr>
+      </w:pPr>
+      <w:r>
+        <w:rPr>
+          <w:lang w:val="en-US"/>
+        </w:rPr>
+        <w:t>Initialises the node</w:t>
+      </w:r>
+    </w:p>
+    <w:p>
+      <w:pPr>
+        <w:pStyle w:val="ListParagraph"/>
+        <w:numPr>
+          <w:ilvl w:val="0"/>
+          <w:numId w:val="14"/>
+        </w:numPr>
+        <w:rPr>
+          <w:lang w:val="en-US"/>
+        </w:rPr>
+      </w:pPr>
+      <w:r>
+        <w:rPr>
+          <w:lang w:val="en-US"/>
+        </w:rPr>
+        <w:t>Initialises the joint state variables which contain the name of the joints and their positions</w:t>
+      </w:r>
+    </w:p>
+    <w:p>
+      <w:pPr>
+        <w:pStyle w:val="ListParagraph"/>
+        <w:numPr>
+          <w:ilvl w:val="0"/>
+          <w:numId w:val="14"/>
+        </w:numPr>
+        <w:rPr>
+          <w:lang w:val="en-US"/>
+        </w:rPr>
+      </w:pPr>
+      <w:r>
+        <w:rPr>
+          <w:lang w:val="en-US"/>
+        </w:rPr>
+        <w:t xml:space="preserve">Initialises the publishers and subscribers so that the server can communicate with the </w:t>
+      </w:r>
+      <w:proofErr w:type="spellStart"/>
+      <w:r>
+        <w:rPr>
+          <w:lang w:val="en-US"/>
+        </w:rPr>
+        <w:t>JointState</w:t>
+      </w:r>
+      <w:proofErr w:type="spellEnd"/>
+      <w:r>
+        <w:rPr>
+          <w:lang w:val="en-US"/>
+        </w:rPr>
+        <w:t xml:space="preserve"> and the Client</w:t>
+      </w:r>
+    </w:p>
+    <w:p>
+      <w:pPr>
+        <w:pStyle w:val="ListParagraph"/>
+        <w:numPr>
+          <w:ilvl w:val="0"/>
+          <w:numId w:val="14"/>
+        </w:numPr>
+        <w:rPr>
+          <w:lang w:val="en-US"/>
+        </w:rPr>
+      </w:pPr>
+      <w:r>
+        <w:rPr>
+          <w:lang w:val="en-US"/>
+        </w:rPr>
+        <w:t>Creates an instance of the message wrapper</w:t>
+      </w:r>
+    </w:p>
+    <w:p>
+      <w:pPr>
+        <w:pStyle w:val="Heading4"/>
+        <w:rPr>
+          <w:lang w:val="en-US"/>
+        </w:rPr>
+      </w:pPr>
+      <w:proofErr w:type="spellStart"/>
+      <w:r>
+        <w:rPr>
+          <w:lang w:val="en-US"/>
+        </w:rPr>
+        <w:t>setResponseMessage</w:t>
+      </w:r>
+      <w:proofErr w:type="spellEnd"/>
+      <w:r>
+        <w:rPr>
+          <w:lang w:val="en-US"/>
+        </w:rPr>
+        <w:t>()</w:t>
+      </w:r>
+    </w:p>
+    <w:p>
+      <w:pPr>
+        <w:pStyle w:val="ListParagraph"/>
+        <w:numPr>
+          <w:ilvl w:val="0"/>
+          <w:numId w:val="15"/>
+        </w:numPr>
+        <w:rPr>
+          <w:lang w:val="en-US"/>
+        </w:rPr>
+      </w:pPr>
+      <w:r>
+        <w:rPr>
+          <w:lang w:val="en-US"/>
+        </w:rPr>
+        <w:t>Sets the response message to send back to client</w:t>
+      </w:r>
+    </w:p>
+    <w:p>
+      <w:pPr>
+        <w:pStyle w:val="Heading4"/>
+        <w:rPr>
+          <w:lang w:val="en-US"/>
+        </w:rPr>
+      </w:pPr>
+      <w:r>
+        <w:rPr>
+          <w:lang w:val="en-US"/>
+        </w:rPr>
+        <w:t>Start()</w:t>
+      </w:r>
+    </w:p>
+    <w:p>
+      <w:pPr>
+        <w:pStyle w:val="ListParagraph"/>
+        <w:numPr>
+          <w:ilvl w:val="0"/>
+          <w:numId w:val="16"/>
+        </w:numPr>
+        <w:rPr>
+          <w:lang w:val="en-US"/>
+        </w:rPr>
+      </w:pPr>
+      <w:r>
+        <w:rPr>
+          <w:lang w:val="en-US"/>
+        </w:rPr>
+        <w:t>Initiates the program</w:t>
+      </w:r>
+    </w:p>
+    <w:p>
+      <w:pPr>
+        <w:pStyle w:val="ListParagraph"/>
+        <w:numPr>
+          <w:ilvl w:val="0"/>
+          <w:numId w:val="16"/>
+        </w:numPr>
+        <w:rPr>
+          <w:lang w:val="en-US"/>
+        </w:rPr>
+      </w:pPr>
+      <w:r>
+        <w:rPr>
+          <w:lang w:val="en-US"/>
+        </w:rPr>
+        <w:t xml:space="preserve">Calls the </w:t>
+      </w:r>
+      <w:proofErr w:type="spellStart"/>
+      <w:r>
+        <w:rPr>
+          <w:lang w:val="en-US"/>
+        </w:rPr>
+        <w:t>updateJoints</w:t>
+      </w:r>
+      <w:proofErr w:type="spellEnd"/>
+      <w:r>
+        <w:rPr>
+          <w:lang w:val="en-US"/>
+        </w:rPr>
+        <w:t>() function</w:t>
+      </w:r>
+    </w:p>
+    <w:p>
+      <w:pPr>
+        <w:pStyle w:val="ListParagraph"/>
+        <w:numPr>
+          <w:ilvl w:val="0"/>
+          <w:numId w:val="16"/>
+        </w:numPr>
+        <w:rPr>
+          <w:lang w:val="en-US"/>
+        </w:rPr>
+      </w:pPr>
+      <w:r>
+        <w:rPr>
+          <w:lang w:val="en-US"/>
+        </w:rPr>
+        <w:t xml:space="preserve">Calls the </w:t>
+      </w:r>
+      <w:proofErr w:type="spellStart"/>
+      <w:r>
+        <w:rPr>
+          <w:lang w:val="en-US"/>
+        </w:rPr>
+        <w:t>publishMessage</w:t>
+      </w:r>
+      <w:proofErr w:type="spellEnd"/>
+      <w:r>
+        <w:rPr>
+          <w:lang w:val="en-US"/>
+        </w:rPr>
+        <w:t>() function</w:t>
+      </w:r>
+    </w:p>
+    <w:p>
+      <w:pPr>
+        <w:pStyle w:val="Heading4"/>
+        <w:rPr>
+          <w:lang w:val="en-US"/>
+        </w:rPr>
+      </w:pPr>
+      <w:r>
+        <w:rPr>
+          <w:lang w:val="en-US"/>
+        </w:rPr>
+        <w:t>Callback()</w:t>
+      </w:r>
+    </w:p>
+    <w:p>
+      <w:pPr>
+        <w:pStyle w:val="ListParagraph"/>
+        <w:numPr>
+          <w:ilvl w:val="0"/>
+          <w:numId w:val="18"/>
+        </w:numPr>
+      </w:pPr>
+      <w:r>
+        <w:t>Retrieves the new position of the joints</w:t>
+      </w:r>
+    </w:p>
+    <w:p>
+      <w:pPr>
+        <w:pStyle w:val="ListParagraph"/>
+        <w:numPr>
+          <w:ilvl w:val="0"/>
+          <w:numId w:val="18"/>
+        </w:numPr>
+      </w:pPr>
+      <w:r>
+        <w:t xml:space="preserve">Calls the </w:t>
+      </w:r>
+      <w:proofErr w:type="spellStart"/>
+      <w:r>
+        <w:t>setResponseMessage</w:t>
+      </w:r>
+      <w:proofErr w:type="spellEnd"/>
+      <w:r>
+        <w:t>() function</w:t>
+      </w:r>
+    </w:p>
+    <w:p>
+      <w:pPr>
+        <w:pStyle w:val="Heading4"/>
+      </w:pPr>
+      <w:proofErr w:type="spellStart"/>
+      <w:r>
+        <w:t>setJointStatePosition</w:t>
+      </w:r>
+      <w:proofErr w:type="spellEnd"/>
+      <w:r>
+        <w:t>()</w:t>
+      </w:r>
+    </w:p>
+    <w:p>
+      <w:pPr>
+        <w:pStyle w:val="ListParagraph"/>
+        <w:numPr>
+          <w:ilvl w:val="0"/>
+          <w:numId w:val="19"/>
+        </w:numPr>
+      </w:pPr>
+      <w:r>
+        <w:t>Sets the new position of the joints</w:t>
+      </w:r>
+    </w:p>
+    <w:p>
+      <w:pPr>
+        <w:pStyle w:val="Heading4"/>
+      </w:pPr>
+      <w:proofErr w:type="spellStart"/>
+      <w:r>
+        <w:t>getJointStatePosition</w:t>
+      </w:r>
+      <w:proofErr w:type="spellEnd"/>
+      <w:r>
+        <w:t>()</w:t>
+      </w:r>
+    </w:p>
+    <w:p>
+      <w:pPr>
+        <w:pStyle w:val="ListParagraph"/>
+        <w:numPr>
+          <w:ilvl w:val="0"/>
+          <w:numId w:val="19"/>
+        </w:numPr>
+      </w:pPr>
+      <w:r>
+        <w:t>Calculates the new position of the joints using the Kinematics class</w:t>
+      </w:r>
+    </w:p>
+    <w:p>
+      <w:pPr>
+        <w:pStyle w:val="Heading4"/>
+      </w:pPr>
+      <w:proofErr w:type="spellStart"/>
+      <w:r>
+        <w:t>publishMessage</w:t>
+      </w:r>
+      <w:proofErr w:type="spellEnd"/>
+      <w:r>
+        <w:t>()</w:t>
+      </w:r>
+    </w:p>
+    <w:p>
+      <w:pPr>
+        <w:pStyle w:val="ListParagraph"/>
+        <w:numPr>
+          <w:ilvl w:val="0"/>
+          <w:numId w:val="19"/>
+        </w:numPr>
+      </w:pPr>
+      <w:r>
+        <w:t>Helper function to publish the message to the subscriber</w:t>
+      </w:r>
+    </w:p>
+    <w:p>
+      <w:pPr>
+        <w:pStyle w:val="Heading4"/>
+      </w:pPr>
+      <w:proofErr w:type="spellStart"/>
+      <w:r>
+        <w:t>updateJoints</w:t>
+      </w:r>
+      <w:proofErr w:type="spellEnd"/>
+      <w:r>
+        <w:t>()</w:t>
+      </w:r>
+    </w:p>
+    <w:p>
+      <w:pPr>
+        <w:pStyle w:val="ListParagraph"/>
+        <w:numPr>
+          <w:ilvl w:val="0"/>
+          <w:numId w:val="19"/>
+        </w:numPr>
+      </w:pPr>
+      <w:r>
+        <w:t xml:space="preserve">Publishes the new positions to the </w:t>
+      </w:r>
+      <w:proofErr w:type="spellStart"/>
+      <w:r>
+        <w:t>JointStatePublisher</w:t>
+      </w:r>
+      <w:proofErr w:type="spellEnd"/>
+      <w:r>
+        <w:t xml:space="preserve"> node</w:t>
+      </w:r>
+    </w:p>
+    <w:p>
+      <w:pPr>
+        <w:pStyle w:val="Heading4"/>
+      </w:pPr>
+      <w:proofErr w:type="spellStart"/>
+      <w:r>
+        <w:t>isValidPosition</w:t>
+      </w:r>
+      <w:proofErr w:type="spellEnd"/>
+      <w:r>
+        <w:t>()</w:t>
+      </w:r>
+    </w:p>
+    <w:p>
+      <w:pPr>
+        <w:pStyle w:val="ListParagraph"/>
+        <w:numPr>
+          <w:ilvl w:val="0"/>
+          <w:numId w:val="19"/>
+        </w:numPr>
+      </w:pPr>
+      <w:r>
+        <w:t>Checks if the requested position is valid</w:t>
+      </w:r>
+    </w:p>
+    <w:p>
+      <w:pPr>
+        <w:pStyle w:val="Heading4"/>
+      </w:pPr>
+      <w:proofErr w:type="spellStart"/>
+      <w:r>
+        <w:t>setMessage</w:t>
+      </w:r>
+      <w:proofErr w:type="spellEnd"/>
+      <w:r>
+        <w:t>()</w:t>
+      </w:r>
+    </w:p>
+    <w:p>
+      <w:pPr>
+        <w:pStyle w:val="ListParagraph"/>
+        <w:numPr>
+          <w:ilvl w:val="0"/>
+          <w:numId w:val="19"/>
+        </w:numPr>
+      </w:pPr>
+      <w:r>
+        <w:t>Sets the attributes for the message wrapper class</w:t>
+      </w:r>
+    </w:p>
+    <w:p>
+      <w:pPr>
+        <w:rPr>
+          <w:lang w:val="en-US"/>
+        </w:rPr>
+      </w:pPr>
+    </w:p>
+    <w:p>
+      <w:pPr>
+        <w:rPr>
+          <w:lang w:val="en-US"/>
+        </w:rPr>
+      </w:pPr>
+    </w:p>
+    <w:p>
+      <w:pPr>
+        <w:rPr>
+          <w:lang w:val="en-US"/>
+        </w:rPr>
+      </w:pPr>
+    </w:p>
+    <w:p>
+      <w:pPr>
+        <w:rPr>
+          <w:lang w:val="en-US"/>
+        </w:rPr>
+      </w:pPr>
+    </w:p>
+    <w:p>
+      <w:pPr>
+        <w:rPr>
+          <w:lang w:val="en-US"/>
+        </w:rPr>
+      </w:pPr>
+    </w:p>
+    <w:p>
+      <w:pPr>
+        <w:rPr>
+          <w:lang w:val="en-US"/>
+        </w:rPr>
+      </w:pPr>
+    </w:p>
+    <w:p>
+      <w:pPr>
+        <w:pStyle w:val="Heading2"/>
+        <w:rPr>
+          <w:lang w:val="en-US"/>
+        </w:rPr>
+      </w:pPr>
+      <w:r>
+        <w:rPr>
+          <w:lang w:val="en-US"/>
+        </w:rPr>
+        <w:lastRenderedPageBreak/>
+        <w:t>Message Wrapper</w:t>
+      </w:r>
+    </w:p>
+    <w:p>
+      <w:pPr>
+        <w:rPr>
+          <w:lang w:val="en-US"/>
+        </w:rPr>
+      </w:pPr>
+      <w:r>
+        <w:rPr>
+          <w:lang w:val="en-US"/>
+        </w:rPr>
+        <w:t xml:space="preserve">The message wrapper class is called </w:t>
+      </w:r>
+      <w:r>
+        <w:rPr>
+          <w:b/>
+          <w:bCs/>
+          <w:lang w:val="en-US"/>
+        </w:rPr>
+        <w:t>Message.py</w:t>
+      </w:r>
+      <w:r>
+        <w:rPr>
+          <w:lang w:val="en-US"/>
+        </w:rPr>
+        <w:t>.</w:t>
+      </w:r>
+      <w:r>
+        <w:rPr>
+          <w:lang w:val="en-US"/>
+        </w:rPr>
+        <w:t xml:space="preserve"> It used in order to hide some functions from the server and client nodes. It acts as a bean-like class with setters and getters to satisfy the fields provided by the </w:t>
+      </w:r>
+      <w:proofErr w:type="spellStart"/>
+      <w:r>
+        <w:rPr>
+          <w:b/>
+          <w:bCs/>
+          <w:lang w:val="en-US"/>
+        </w:rPr>
+        <w:t>InstructionsMessage.message</w:t>
+      </w:r>
+      <w:proofErr w:type="spellEnd"/>
+      <w:r>
+        <w:rPr>
+          <w:b/>
+          <w:bCs/>
+          <w:lang w:val="en-US"/>
+        </w:rPr>
+        <w:t xml:space="preserve"> </w:t>
+      </w:r>
+      <w:r>
+        <w:rPr>
+          <w:lang w:val="en-US"/>
+        </w:rPr>
+        <w:t>file.</w:t>
+      </w:r>
+      <w:r>
+        <w:rPr>
+          <w:lang w:val="en-US"/>
+        </w:rPr>
+        <w:t xml:space="preserve"> Furthermore, it contains some utility methods such as:</w:t>
+      </w:r>
+    </w:p>
+    <w:p>
+      <w:pPr>
+        <w:pStyle w:val="Heading4"/>
+        <w:rPr>
+          <w:lang w:val="en-US"/>
+        </w:rPr>
+      </w:pPr>
+      <w:proofErr w:type="spellStart"/>
+      <w:r>
+        <w:rPr>
+          <w:lang w:val="en-US"/>
+        </w:rPr>
+        <w:t>clearMessage</w:t>
+      </w:r>
+      <w:proofErr w:type="spellEnd"/>
+      <w:r>
+        <w:rPr>
+          <w:lang w:val="en-US"/>
+        </w:rPr>
+        <w:t>()</w:t>
+      </w:r>
+    </w:p>
+    <w:p>
+      <w:pPr>
+        <w:pStyle w:val="ListParagraph"/>
+        <w:numPr>
+          <w:ilvl w:val="0"/>
+          <w:numId w:val="19"/>
+        </w:numPr>
+        <w:rPr>
+          <w:lang w:val="en-US"/>
+        </w:rPr>
+      </w:pPr>
+      <w:r>
+        <w:rPr>
+          <w:lang w:val="en-US"/>
+        </w:rPr>
+        <w:t>Clears all fields of the message</w:t>
+      </w:r>
+    </w:p>
+    <w:p>
+      <w:pPr>
+        <w:pStyle w:val="Heading4"/>
+        <w:rPr>
+          <w:lang w:val="en-US"/>
+        </w:rPr>
+      </w:pPr>
+      <w:proofErr w:type="spellStart"/>
+      <w:r>
+        <w:rPr>
+          <w:lang w:val="en-US"/>
+        </w:rPr>
+        <w:t>isUsingJointPosition</w:t>
+      </w:r>
+      <w:proofErr w:type="spellEnd"/>
+      <w:r>
+        <w:rPr>
+          <w:lang w:val="en-US"/>
+        </w:rPr>
+        <w:t>()</w:t>
+      </w:r>
+    </w:p>
+    <w:p>
+      <w:pPr>
+        <w:pStyle w:val="ListParagraph"/>
+        <w:numPr>
+          <w:ilvl w:val="0"/>
+          <w:numId w:val="19"/>
+        </w:numPr>
+        <w:rPr>
+          <w:lang w:val="en-US"/>
+        </w:rPr>
+      </w:pPr>
+      <w:r>
+        <w:rPr>
+          <w:lang w:val="en-US"/>
+        </w:rPr>
+        <w:t xml:space="preserve">Checks if the joint position mode is active by calling the </w:t>
+      </w:r>
+      <w:proofErr w:type="spellStart"/>
+      <w:r>
+        <w:rPr>
+          <w:b/>
+          <w:bCs/>
+          <w:lang w:val="en-US"/>
+        </w:rPr>
+        <w:t>MovementModeEnum</w:t>
+      </w:r>
+      <w:proofErr w:type="spellEnd"/>
+      <w:r>
+        <w:rPr>
+          <w:lang w:val="en-US"/>
+        </w:rPr>
+        <w:t xml:space="preserve"> class</w:t>
+      </w:r>
+    </w:p>
+    <w:p>
+      <w:pPr>
+        <w:pStyle w:val="Heading4"/>
+        <w:rPr>
+          <w:lang w:val="en-US"/>
+        </w:rPr>
+      </w:pPr>
+      <w:proofErr w:type="spellStart"/>
+      <w:r>
+        <w:rPr>
+          <w:lang w:val="en-US"/>
+        </w:rPr>
+        <w:t>isUsingEndEffectorPosition</w:t>
+      </w:r>
+      <w:proofErr w:type="spellEnd"/>
+      <w:r>
+        <w:rPr>
+          <w:lang w:val="en-US"/>
+        </w:rPr>
+        <w:t>()</w:t>
+      </w:r>
+    </w:p>
+    <w:p>
+      <w:pPr>
+        <w:pStyle w:val="ListParagraph"/>
+        <w:numPr>
+          <w:ilvl w:val="0"/>
+          <w:numId w:val="19"/>
+        </w:numPr>
+        <w:rPr>
+          <w:lang w:val="en-US"/>
+        </w:rPr>
+      </w:pPr>
+      <w:r>
+        <w:rPr>
+          <w:lang w:val="en-US"/>
+        </w:rPr>
+        <w:t xml:space="preserve">Checks if the </w:t>
+      </w:r>
+      <w:r>
+        <w:rPr>
+          <w:lang w:val="en-US"/>
+        </w:rPr>
+        <w:t xml:space="preserve">end effector </w:t>
+      </w:r>
+      <w:r>
+        <w:rPr>
+          <w:lang w:val="en-US"/>
+        </w:rPr>
+        <w:t xml:space="preserve">mode is active by calling the </w:t>
+      </w:r>
+      <w:proofErr w:type="spellStart"/>
+      <w:r>
+        <w:rPr>
+          <w:b/>
+          <w:bCs/>
+          <w:lang w:val="en-US"/>
+        </w:rPr>
+        <w:t>MovementModeEnum</w:t>
+      </w:r>
+      <w:proofErr w:type="spellEnd"/>
+      <w:r>
+        <w:rPr>
+          <w:lang w:val="en-US"/>
+        </w:rPr>
+        <w:t xml:space="preserve"> class</w:t>
+      </w:r>
+    </w:p>
+    <w:p>
+      <w:pPr>
+        <w:pStyle w:val="Heading2"/>
+        <w:rPr>
+          <w:lang w:val="en-US"/>
+        </w:rPr>
+      </w:pPr>
+      <w:proofErr w:type="spellStart"/>
+      <w:r>
+        <w:rPr>
+          <w:lang w:val="en-US"/>
+        </w:rPr>
+        <w:t>Enums</w:t>
+      </w:r>
+      <w:proofErr w:type="spellEnd"/>
+    </w:p>
+    <w:p>
+      <w:pPr>
+        <w:rPr>
+          <w:lang w:val="en-US"/>
+        </w:rPr>
+      </w:pPr>
+      <w:r>
+        <w:rPr>
+          <w:lang w:val="en-US"/>
+        </w:rPr>
+        <w:t xml:space="preserve">Various </w:t>
+      </w:r>
+      <w:proofErr w:type="spellStart"/>
+      <w:r>
+        <w:rPr>
+          <w:lang w:val="en-US"/>
+        </w:rPr>
+        <w:t>enums</w:t>
+      </w:r>
+      <w:proofErr w:type="spellEnd"/>
+      <w:r>
+        <w:rPr>
+          <w:lang w:val="en-US"/>
+        </w:rPr>
+        <w:t xml:space="preserve"> are used to remove hard coded strings and hide some logic from the client and server nodes</w:t>
+      </w:r>
+      <w:r>
+        <w:rPr>
+          <w:lang w:val="en-US"/>
+        </w:rPr>
+        <w:t>.</w:t>
+      </w:r>
+    </w:p>
+    <w:p>
+      <w:pPr>
+        <w:pStyle w:val="Heading3"/>
+        <w:rPr>
+          <w:lang w:val="en-US"/>
+        </w:rPr>
+      </w:pPr>
+      <w:proofErr w:type="spellStart"/>
+      <w:r>
+        <w:rPr>
+          <w:lang w:val="en-US"/>
+        </w:rPr>
+        <w:t>MoveValidityEnum</w:t>
+      </w:r>
+      <w:proofErr w:type="spellEnd"/>
+    </w:p>
+    <w:p>
+      <w:pPr>
+        <w:rPr>
+          <w:lang w:val="en-US"/>
+        </w:rPr>
+      </w:pPr>
+      <w:r>
+        <w:rPr>
+          <w:lang w:val="en-US"/>
+        </w:rPr>
+        <w:t>Simple enum that contains 3 fields. One to specify that a valid position was requested, one to specify that an invalid position was requested and a not available position in case it is not available yet.</w:t>
+      </w:r>
+    </w:p>
+    <w:p>
+      <w:pPr>
+        <w:rPr>
+          <w:lang w:val="en-US"/>
+        </w:rPr>
+      </w:pPr>
+      <w:r>
+        <w:rPr>
+          <w:lang w:val="en-US"/>
+        </w:rPr>
+        <w:t>Furthermore, it contains:</w:t>
+      </w:r>
+    </w:p>
+    <w:p>
+      <w:pPr>
+        <w:pStyle w:val="Heading4"/>
+        <w:rPr>
+          <w:lang w:val="en-US"/>
+        </w:rPr>
+      </w:pPr>
+      <w:proofErr w:type="spellStart"/>
+      <w:r>
+        <w:rPr>
+          <w:lang w:val="en-US"/>
+        </w:rPr>
+        <w:t>isValid</w:t>
+      </w:r>
+      <w:proofErr w:type="spellEnd"/>
+      <w:r>
+        <w:rPr>
+          <w:lang w:val="en-US"/>
+        </w:rPr>
+        <w:t>()</w:t>
+      </w:r>
+    </w:p>
+    <w:p>
+      <w:pPr>
+        <w:pStyle w:val="ListParagraph"/>
+        <w:numPr>
+          <w:ilvl w:val="0"/>
+          <w:numId w:val="19"/>
+        </w:numPr>
+        <w:rPr>
+          <w:lang w:val="en-US"/>
+        </w:rPr>
+      </w:pPr>
+      <w:r>
+        <w:rPr>
+          <w:lang w:val="en-US"/>
+        </w:rPr>
+        <w:t>Utility function to quickly check if the position is set to valid</w:t>
+      </w:r>
+    </w:p>
+    <w:p>
+      <w:pPr>
+        <w:pStyle w:val="Heading4"/>
+        <w:rPr>
+          <w:lang w:val="en-US"/>
+        </w:rPr>
+      </w:pPr>
+      <w:proofErr w:type="spellStart"/>
+      <w:r>
+        <w:rPr>
+          <w:lang w:val="en-US"/>
+        </w:rPr>
+        <w:t>isInvalid</w:t>
+      </w:r>
+      <w:proofErr w:type="spellEnd"/>
+      <w:r>
+        <w:rPr>
+          <w:lang w:val="en-US"/>
+        </w:rPr>
+        <w:t>()</w:t>
+      </w:r>
+    </w:p>
+    <w:p>
+      <w:pPr>
+        <w:pStyle w:val="ListParagraph"/>
+        <w:numPr>
+          <w:ilvl w:val="0"/>
+          <w:numId w:val="19"/>
+        </w:numPr>
+        <w:rPr>
+          <w:lang w:val="en-US"/>
+        </w:rPr>
+      </w:pPr>
+      <w:r>
+        <w:rPr>
+          <w:lang w:val="en-US"/>
+        </w:rPr>
+        <w:t>Utility function to quickly check if the position is set to invalid</w:t>
+      </w:r>
+    </w:p>
+    <w:p>
+      <w:pPr>
+        <w:pStyle w:val="Heading3"/>
+        <w:rPr>
+          <w:lang w:val="en-US"/>
+        </w:rPr>
+      </w:pPr>
+      <w:proofErr w:type="spellStart"/>
+      <w:r>
+        <w:rPr>
+          <w:lang w:val="en-US"/>
+        </w:rPr>
+        <w:t>NodeTypeEnum</w:t>
+      </w:r>
+      <w:proofErr w:type="spellEnd"/>
+    </w:p>
+    <w:p>
+      <w:pPr>
+        <w:rPr>
+          <w:lang w:val="en-US"/>
+        </w:rPr>
+      </w:pPr>
+      <w:r>
+        <w:rPr>
+          <w:lang w:val="en-US"/>
+        </w:rPr>
+        <w:t>Simple enum that contains node names that would otherwise be hard coded. These fields could have been included as constants in their respective .</w:t>
+      </w:r>
+      <w:proofErr w:type="spellStart"/>
+      <w:r>
+        <w:rPr>
+          <w:lang w:val="en-US"/>
+        </w:rPr>
+        <w:t>py</w:t>
+      </w:r>
+      <w:proofErr w:type="spellEnd"/>
+      <w:r>
+        <w:rPr>
+          <w:lang w:val="en-US"/>
+        </w:rPr>
+        <w:t xml:space="preserve"> files, but this implementation removes unnecessary clutter from those files.</w:t>
+      </w:r>
+    </w:p>
+    <w:p>
+      <w:pPr>
+        <w:pStyle w:val="Heading3"/>
+        <w:rPr>
+          <w:lang w:val="en-US"/>
+        </w:rPr>
+      </w:pPr>
+      <w:proofErr w:type="spellStart"/>
+      <w:r>
+        <w:rPr>
+          <w:lang w:val="en-US"/>
+        </w:rPr>
+        <w:t>MovementModeEnum</w:t>
+      </w:r>
+      <w:proofErr w:type="spellEnd"/>
+    </w:p>
+    <w:p>
+      <w:pPr>
+        <w:rPr>
+          <w:lang w:val="en-US"/>
+        </w:rPr>
+      </w:pPr>
+      <w:r>
+        <w:rPr>
+          <w:lang w:val="en-US"/>
+        </w:rPr>
+        <w:t>Enum to signify the mode selected by the user. It contains 3 fields. One to specify that node mode has been set yet, one to signify that the joint position mode was selected and one to signify that the end effector mode was selected.</w:t>
+      </w:r>
+    </w:p>
+    <w:p>
+      <w:pPr>
+        <w:rPr>
+          <w:lang w:val="en-US"/>
+        </w:rPr>
+      </w:pPr>
+      <w:r>
+        <w:rPr>
+          <w:lang w:val="en-US"/>
+        </w:rPr>
+        <w:t>Furthermore, it contains:</w:t>
+      </w:r>
+    </w:p>
+    <w:p>
+      <w:pPr>
+        <w:pStyle w:val="Heading4"/>
+        <w:rPr>
+          <w:lang w:val="en-US"/>
+        </w:rPr>
+      </w:pPr>
+      <w:proofErr w:type="spellStart"/>
+      <w:r>
+        <w:rPr>
+          <w:lang w:val="en-US"/>
+        </w:rPr>
+        <w:t>isJointPosition</w:t>
+      </w:r>
+      <w:proofErr w:type="spellEnd"/>
+      <w:r>
+        <w:rPr>
+          <w:lang w:val="en-US"/>
+        </w:rPr>
+        <w:t>()</w:t>
+      </w:r>
+    </w:p>
+    <w:p>
+      <w:pPr>
+        <w:pStyle w:val="ListParagraph"/>
+        <w:numPr>
+          <w:ilvl w:val="0"/>
+          <w:numId w:val="19"/>
+        </w:numPr>
+        <w:rPr>
+          <w:lang w:val="en-US"/>
+        </w:rPr>
+      </w:pPr>
+      <w:r>
+        <w:rPr>
+          <w:lang w:val="en-US"/>
+        </w:rPr>
+        <w:t xml:space="preserve">Utility function to quickly check if the </w:t>
+      </w:r>
+      <w:r>
+        <w:rPr>
+          <w:lang w:val="en-US"/>
+        </w:rPr>
+        <w:t>joint position mode is set</w:t>
+      </w:r>
+    </w:p>
+    <w:p>
+      <w:pPr>
+        <w:pStyle w:val="Heading4"/>
+        <w:rPr>
+          <w:lang w:val="en-US"/>
+        </w:rPr>
+      </w:pPr>
+      <w:proofErr w:type="spellStart"/>
+      <w:r>
+        <w:rPr>
+          <w:lang w:val="en-US"/>
+        </w:rPr>
+        <w:t>isEndEffectorPosition</w:t>
+      </w:r>
+      <w:proofErr w:type="spellEnd"/>
+      <w:r>
+        <w:rPr>
+          <w:lang w:val="en-US"/>
+        </w:rPr>
+        <w:t>()</w:t>
+      </w:r>
+    </w:p>
+    <w:p>
+      <w:pPr>
+        <w:pStyle w:val="ListParagraph"/>
+        <w:numPr>
+          <w:ilvl w:val="0"/>
+          <w:numId w:val="19"/>
+        </w:numPr>
+        <w:rPr>
+          <w:lang w:val="en-US"/>
+        </w:rPr>
+      </w:pPr>
+      <w:r>
+        <w:rPr>
+          <w:lang w:val="en-US"/>
+        </w:rPr>
+        <w:t xml:space="preserve">Utility function to quickly check if the </w:t>
+      </w:r>
+      <w:r>
+        <w:rPr>
+          <w:lang w:val="en-US"/>
+        </w:rPr>
+        <w:t xml:space="preserve">end effector </w:t>
+      </w:r>
+      <w:r>
+        <w:rPr>
+          <w:lang w:val="en-US"/>
+        </w:rPr>
+        <w:t>position mode is set</w:t>
+      </w:r>
+    </w:p>
+    <w:p>
+      <w:pPr>
+        <w:rPr>
+          <w:lang w:val="en-US"/>
+        </w:rPr>
+      </w:pPr>
+      <w:r>
+        <w:rPr>
+          <w:lang w:val="en-US"/>
+        </w:rPr>
+        <w:t xml:space="preserve">It also contains a </w:t>
+      </w:r>
+      <w:proofErr w:type="spellStart"/>
+      <w:r>
+        <w:rPr>
+          <w:b/>
+          <w:bCs/>
+          <w:lang w:val="en-US"/>
+        </w:rPr>
+        <w:t>Utils</w:t>
+      </w:r>
+      <w:proofErr w:type="spellEnd"/>
+      <w:r>
+        <w:rPr>
+          <w:b/>
+          <w:bCs/>
+          <w:lang w:val="en-US"/>
+        </w:rPr>
+        <w:t xml:space="preserve"> </w:t>
+      </w:r>
+      <w:r>
+        <w:rPr>
+          <w:lang w:val="en-US"/>
+        </w:rPr>
+        <w:t>class to help get the enum entry through a label or id. This is useful when translating between the server/client response.</w:t>
+      </w:r>
+    </w:p>
+    <w:p>
+      <w:pPr>
+        <w:rPr>
+          <w:lang w:val="en-US"/>
+        </w:rPr>
+      </w:pPr>
+    </w:p>
+    <w:p>
+      <w:pPr>
+        <w:pStyle w:val="Heading2"/>
+        <w:rPr>
+          <w:lang w:val="en-US"/>
+        </w:rPr>
+      </w:pPr>
+      <w:r>
+        <w:rPr>
+          <w:lang w:val="en-US"/>
+        </w:rPr>
+        <w:lastRenderedPageBreak/>
+        <w:t>Kinematics</w:t>
+      </w:r>
+    </w:p>
+    <w:p>
+      <w:pPr>
+        <w:rPr>
+          <w:lang w:val="en-US"/>
+        </w:rPr>
+      </w:pPr>
+      <w:r>
+        <w:rPr>
+          <w:lang w:val="en-US"/>
+        </w:rPr>
+        <w:t>The kinematics class contains methods to calculate the kinematics required based on the user’s requests. It is used to separate logic that is not needed to be seen by the server.</w:t>
+      </w:r>
+    </w:p>
+    <w:p>
+      <w:pPr>
+        <w:pStyle w:val="Heading4"/>
+        <w:rPr>
+          <w:lang w:val="en-US"/>
+        </w:rPr>
+      </w:pPr>
+      <w:proofErr w:type="spellStart"/>
+      <w:r>
+        <w:rPr>
+          <w:lang w:val="en-US"/>
+        </w:rPr>
+        <w:t>getForwardKinematics</w:t>
+      </w:r>
+      <w:proofErr w:type="spellEnd"/>
+      <w:r>
+        <w:rPr>
+          <w:lang w:val="en-US"/>
+        </w:rPr>
+        <w:t>()</w:t>
+      </w:r>
+    </w:p>
+    <w:p>
+      <w:pPr>
+        <w:pStyle w:val="ListParagraph"/>
+        <w:numPr>
+          <w:ilvl w:val="0"/>
+          <w:numId w:val="19"/>
+        </w:numPr>
+        <w:rPr>
+          <w:lang w:val="en-US"/>
+        </w:rPr>
+      </w:pPr>
+      <w:r>
+        <w:rPr>
+          <w:lang w:val="en-US"/>
+        </w:rPr>
+        <w:t>Calculates the forward kinematics</w:t>
+      </w:r>
+    </w:p>
+    <w:p>
+      <w:pPr>
+        <w:pStyle w:val="Heading4"/>
+        <w:rPr>
+          <w:lang w:val="en-US"/>
+        </w:rPr>
+      </w:pPr>
+      <w:proofErr w:type="spellStart"/>
+      <w:r>
+        <w:rPr>
+          <w:lang w:val="en-US"/>
+        </w:rPr>
+        <w:t>getInverseKinematics</w:t>
+      </w:r>
+      <w:proofErr w:type="spellEnd"/>
+      <w:r>
+        <w:rPr>
+          <w:lang w:val="en-US"/>
+        </w:rPr>
+        <w:t>()</w:t>
+      </w:r>
+    </w:p>
+    <w:p>
+      <w:pPr>
+        <w:pStyle w:val="ListParagraph"/>
+        <w:numPr>
+          <w:ilvl w:val="0"/>
+          <w:numId w:val="19"/>
+        </w:numPr>
+        <w:rPr>
+          <w:lang w:val="en-US"/>
+        </w:rPr>
+      </w:pPr>
+      <w:r>
+        <w:rPr>
+          <w:lang w:val="en-US"/>
+        </w:rPr>
+        <w:t>Calculates the inverse kinematics</w:t>
+      </w:r>
+    </w:p>
+    <w:p>
+      <w:pPr>
+        <w:pStyle w:val="Heading4"/>
+        <w:rPr>
+          <w:lang w:val="en-US"/>
+        </w:rPr>
+      </w:pPr>
+      <w:proofErr w:type="spellStart"/>
+      <w:r>
+        <w:rPr>
+          <w:lang w:val="en-US"/>
+        </w:rPr>
+        <w:t>isValidHeight</w:t>
+      </w:r>
+      <w:proofErr w:type="spellEnd"/>
+      <w:r>
+        <w:rPr>
+          <w:lang w:val="en-US"/>
+        </w:rPr>
+        <w:t>()</w:t>
+      </w:r>
+    </w:p>
+    <w:p>
+      <w:pPr>
+        <w:pStyle w:val="ListParagraph"/>
+        <w:numPr>
+          <w:ilvl w:val="0"/>
+          <w:numId w:val="19"/>
+        </w:numPr>
+        <w:rPr>
+          <w:lang w:val="en-US"/>
+        </w:rPr>
+      </w:pPr>
+      <w:r>
+        <w:rPr>
+          <w:lang w:val="en-US"/>
+        </w:rPr>
+        <w:t>Checks if the requested position is valid based on the robot’s height</w:t>
+      </w:r>
+    </w:p>
+    <w:p>
+      <w:pPr>
+        <w:pStyle w:val="Heading1"/>
+        <w:rPr>
+          <w:lang w:val="en-US"/>
+        </w:rPr>
+      </w:pPr>
+      <w:r>
+        <w:rPr>
+          <w:lang w:val="en-US"/>
+        </w:rPr>
+        <w:t>Validation</w:t>
+      </w:r>
+    </w:p>
+    <w:p>
+      <w:pPr>
+        <w:rPr>
+          <w:lang w:val="en-US"/>
+        </w:rPr>
+      </w:pPr>
+      <w:r>
         <w:rPr>
           <w:rFonts w:ascii="Times New Roman" w:eastAsia="Times New Roman" w:hAnsi="Times New Roman" w:cs="Times New Roman"/>
           <w:sz w:val="24"/>
           <w:szCs w:val="24"/>
           <w:lang w:eastAsia="en-GB"/>
         </w:rPr>
-      </w:pPr>
-      <w:r>
-        <w:rPr>
-          <w:rFonts w:ascii="Times New Roman" w:eastAsia="Times New Roman" w:hAnsi="Times New Roman" w:cs="Times New Roman"/>
-          <w:sz w:val="24"/>
-          <w:szCs w:val="24"/>
-          <w:lang w:eastAsia="en-GB"/>
-        </w:rPr>
-        <w:t xml:space="preserve">describing the overall design for the </w:t>
-      </w:r>
-      <w:proofErr w:type="spellStart"/>
-      <w:r>
-        <w:rPr>
-          <w:rFonts w:ascii="Times New Roman" w:eastAsia="Times New Roman" w:hAnsi="Times New Roman" w:cs="Times New Roman"/>
-          <w:sz w:val="24"/>
-          <w:szCs w:val="24"/>
-          <w:lang w:eastAsia="en-GB"/>
-        </w:rPr>
-        <w:t>RobotModel</w:t>
-      </w:r>
-      <w:proofErr w:type="spellEnd"/>
-      <w:r>
-        <w:rPr>
-          <w:rFonts w:ascii="Times New Roman" w:eastAsia="Times New Roman" w:hAnsi="Times New Roman" w:cs="Times New Roman"/>
-          <w:sz w:val="24"/>
-          <w:szCs w:val="24"/>
-          <w:lang w:eastAsia="en-GB"/>
-        </w:rPr>
-        <w:t xml:space="preserve">, </w:t>
-      </w:r>
-      <w:proofErr w:type="spellStart"/>
-      <w:r>
-        <w:rPr>
-          <w:rFonts w:ascii="Times New Roman" w:eastAsia="Times New Roman" w:hAnsi="Times New Roman" w:cs="Times New Roman"/>
-          <w:sz w:val="24"/>
-          <w:szCs w:val="24"/>
-          <w:lang w:eastAsia="en-GB"/>
-        </w:rPr>
-        <w:t>RobotState</w:t>
-      </w:r>
-      <w:proofErr w:type="spellEnd"/>
-      <w:r>
-        <w:rPr>
-          <w:rFonts w:ascii="Times New Roman" w:eastAsia="Times New Roman" w:hAnsi="Times New Roman" w:cs="Times New Roman"/>
-          <w:sz w:val="24"/>
-          <w:szCs w:val="24"/>
-          <w:lang w:eastAsia="en-GB"/>
-        </w:rPr>
-        <w:t>, and “controller” by having a clear definition of the scope for each object (what parameters and variables does it have access to?) and justifying design choices based on scope definitions.</w:t>
-      </w:r>
-    </w:p>
-    <w:p>
-      <w:pPr>
-        <w:rPr>
-          <w:lang w:val="en-US"/>
-        </w:rPr>
-      </w:pPr>
+        <w:t>summarizing how the server-client interface was tested. Clear tests for both valid and invalid robot positions should be described with corresponding figures where appropriate.</w:t>
+      </w:r>
+    </w:p>
+    <w:p>
+      <w:pPr>
+        <w:rPr>
+          <w:lang w:val="en-US"/>
+        </w:rPr>
+      </w:pPr>
+      <w:r>
+        <w:rPr>
+          <w:lang w:val="en-US"/>
+        </w:rPr>
+        <w:t>The interface was tested by manual testing.</w:t>
+      </w:r>
     </w:p>
     <w:p>
       <w:pPr>
@@ -222,67 +2554,35 @@
         <w:rPr>
           <w:lang w:val="en-US"/>
         </w:rPr>
-        <w:t>Methods</w:t>
-      </w:r>
-    </w:p>
-    <w:p>
-      <w:pPr>
-        <w:spacing w:before="100" w:beforeAutospacing="1" w:after="100" w:afterAutospacing="1" w:line="240" w:lineRule="auto"/>
-        <w:rPr>
-          <w:rFonts w:ascii="Times New Roman" w:eastAsia="Times New Roman" w:hAnsi="Times New Roman" w:cs="Times New Roman"/>
-          <w:sz w:val="24"/>
-          <w:szCs w:val="24"/>
-          <w:lang w:eastAsia="en-GB"/>
-        </w:rPr>
-      </w:pPr>
-      <w:r>
-        <w:rPr>
-          <w:rFonts w:ascii="Times New Roman" w:eastAsia="Times New Roman" w:hAnsi="Times New Roman" w:cs="Times New Roman"/>
-          <w:sz w:val="24"/>
-          <w:szCs w:val="24"/>
-          <w:lang w:eastAsia="en-GB"/>
-        </w:rPr>
-        <w:t xml:space="preserve">should clearly define the implementation of the </w:t>
-      </w:r>
-      <w:proofErr w:type="spellStart"/>
-      <w:r>
-        <w:rPr>
-          <w:rFonts w:ascii="Times New Roman" w:eastAsia="Times New Roman" w:hAnsi="Times New Roman" w:cs="Times New Roman"/>
-          <w:sz w:val="24"/>
-          <w:szCs w:val="24"/>
-          <w:lang w:eastAsia="en-GB"/>
-        </w:rPr>
-        <w:t>RobotModel</w:t>
-      </w:r>
-      <w:proofErr w:type="spellEnd"/>
-      <w:r>
-        <w:rPr>
-          <w:rFonts w:ascii="Times New Roman" w:eastAsia="Times New Roman" w:hAnsi="Times New Roman" w:cs="Times New Roman"/>
-          <w:sz w:val="24"/>
-          <w:szCs w:val="24"/>
-          <w:lang w:eastAsia="en-GB"/>
-        </w:rPr>
-        <w:t xml:space="preserve">, </w:t>
-      </w:r>
-      <w:proofErr w:type="spellStart"/>
-      <w:r>
-        <w:rPr>
-          <w:rFonts w:ascii="Times New Roman" w:eastAsia="Times New Roman" w:hAnsi="Times New Roman" w:cs="Times New Roman"/>
-          <w:sz w:val="24"/>
-          <w:szCs w:val="24"/>
-          <w:lang w:eastAsia="en-GB"/>
-        </w:rPr>
-        <w:t>RobotState</w:t>
-      </w:r>
-      <w:proofErr w:type="spellEnd"/>
-      <w:r>
-        <w:rPr>
-          <w:rFonts w:ascii="Times New Roman" w:eastAsia="Times New Roman" w:hAnsi="Times New Roman" w:cs="Times New Roman"/>
-          <w:sz w:val="24"/>
-          <w:szCs w:val="24"/>
-          <w:lang w:eastAsia="en-GB"/>
-        </w:rPr>
-        <w:t xml:space="preserve">, a clear documentation of the application process interface, and the implementation of the controller client. This should be written in clear English (no pseudo code or code) but flow diagrams showing relationships between objects is highly encouraged. </w:t>
+        <w:t>Input Validation</w:t>
+      </w:r>
+    </w:p>
+    <w:p>
+      <w:pPr>
+        <w:pStyle w:val="Heading3"/>
+        <w:rPr>
+          <w:lang w:val="en-US"/>
+        </w:rPr>
+      </w:pPr>
+      <w:r>
+        <w:rPr>
+          <w:lang w:val="en-US"/>
+        </w:rPr>
+        <w:t>Valid Input</w:t>
+      </w:r>
+    </w:p>
+    <w:p>
+      <w:pPr>
+        <w:pStyle w:val="Heading3"/>
+        <w:rPr>
+          <w:lang w:val="en-US"/>
+        </w:rPr>
+      </w:pPr>
+      <w:r>
+        <w:rPr>
+          <w:lang w:val="en-US"/>
+        </w:rPr>
+        <w:t>Invalid Input</w:t>
       </w:r>
     </w:p>
     <w:p>
@@ -303,33 +2603,50 @@
         <w:rPr>
           <w:lang w:val="en-US"/>
         </w:rPr>
-        <w:t>Validation</w:t>
-      </w:r>
-    </w:p>
-    <w:p>
-      <w:pPr>
-        <w:rPr>
-          <w:lang w:val="en-US"/>
-        </w:rPr>
-      </w:pPr>
-      <w:r>
-        <w:rPr>
-          <w:rFonts w:ascii="Times New Roman" w:eastAsia="Times New Roman" w:hAnsi="Times New Roman" w:cs="Times New Roman"/>
-          <w:sz w:val="24"/>
-          <w:szCs w:val="24"/>
-          <w:lang w:eastAsia="en-GB"/>
-        </w:rPr>
-        <w:t>summarizing how the server-client interface was tested. Clear tests for both valid and invalid robot positions should be described with corresponding figures where appropriate.</w:t>
-      </w:r>
-    </w:p>
-    <w:p>
-      <w:pPr>
-        <w:rPr>
-          <w:lang w:val="en-US"/>
-        </w:rPr>
-      </w:pPr>
-      <w:bookmarkStart w:id="0" w:name="_GoBack"/>
-      <w:bookmarkEnd w:id="0"/>
+        <w:t>Position Validation</w:t>
+      </w:r>
+    </w:p>
+    <w:p>
+      <w:pPr>
+        <w:pStyle w:val="Heading3"/>
+        <w:rPr>
+          <w:lang w:val="en-US"/>
+        </w:rPr>
+      </w:pPr>
+      <w:r>
+        <w:rPr>
+          <w:lang w:val="en-US"/>
+        </w:rPr>
+        <w:t>Valid Position</w:t>
+      </w:r>
+    </w:p>
+    <w:p>
+      <w:pPr>
+        <w:pStyle w:val="Heading3"/>
+        <w:rPr>
+          <w:lang w:val="en-US"/>
+        </w:rPr>
+      </w:pPr>
+      <w:r>
+        <w:rPr>
+          <w:lang w:val="en-US"/>
+        </w:rPr>
+        <w:t>Invalid Position</w:t>
+      </w:r>
+    </w:p>
+    <w:p>
+      <w:pPr>
+        <w:rPr>
+          <w:lang w:val="en-US"/>
+        </w:rPr>
+      </w:pPr>
+    </w:p>
+    <w:p>
+      <w:pPr>
+        <w:rPr>
+          <w:lang w:val="en-US"/>
+        </w:rPr>
+      </w:pPr>
     </w:p>
     <w:p>
       <w:pPr>
@@ -352,7 +2669,7 @@
       </w:r>
     </w:p>
     <w:p>
-      <w:hyperlink r:id="rId10" w:history="1">
+      <w:hyperlink r:id="rId13" w:history="1">
         <w:r>
           <w:rPr>
             <w:rStyle w:val="Hyperlink"/>
@@ -363,8 +2680,642 @@
     </w:p>
     <w:p/>
     <w:p/>
+    <w:p>
+      <w:pPr>
+        <w:pStyle w:val="Heading1"/>
+      </w:pPr>
+      <w:r>
+        <w:lastRenderedPageBreak/>
+        <w:t>Appendix</w:t>
+      </w:r>
+    </w:p>
+    <w:p>
+      <w:pPr>
+        <w:keepNext/>
+      </w:pPr>
+      <w:r>
+        <w:rPr>
+          <w:noProof/>
+        </w:rPr>
+        <w:fldChar w:fldCharType="begin"/>
+      </w:r>
+      <w:r>
+        <w:instrText xml:space="preserve"> REF _Ref33105634 \h </w:instrText>
+      </w:r>
+      <w:r>
+        <w:rPr>
+          <w:noProof/>
+        </w:rPr>
+      </w:r>
+      <w:r>
+        <w:rPr>
+          <w:noProof/>
+        </w:rPr>
+        <w:fldChar w:fldCharType="separate"/>
+      </w:r>
+      <w:r>
+        <w:rPr>
+          <w:noProof/>
+        </w:rPr>
+        <w:fldChar w:fldCharType="end"/>
+      </w:r>
+      <w:r>
+        <w:rPr>
+          <w:noProof/>
+        </w:rPr>
+        <w:drawing>
+          <wp:inline distT="0" distB="0" distL="0" distR="0" wp14:anchorId="6CBA1677" wp14:editId="5D6EBD15">
+            <wp:extent cx="5731510" cy="8301990"/>
+            <wp:effectExtent l="0" t="0" r="2540" b="3810"/>
+            <wp:docPr id="5" name="Picture 5"/>
+            <wp:cNvGraphicFramePr>
+              <a:graphicFrameLocks xmlns:a="http://schemas.openxmlformats.org/drawingml/2006/main" noChangeAspect="1"/>
+            </wp:cNvGraphicFramePr>
+            <a:graphic xmlns:a="http://schemas.openxmlformats.org/drawingml/2006/main">
+              <a:graphicData uri="http://schemas.openxmlformats.org/drawingml/2006/picture">
+                <pic:pic xmlns:pic="http://schemas.openxmlformats.org/drawingml/2006/picture">
+                  <pic:nvPicPr>
+                    <pic:cNvPr id="0" name="Picture 9"/>
+                    <pic:cNvPicPr>
+                      <a:picLocks noChangeAspect="1" noChangeArrowheads="1"/>
+                    </pic:cNvPicPr>
+                  </pic:nvPicPr>
+                  <pic:blipFill>
+                    <a:blip r:embed="rId14">
+                      <a:extLst>
+                        <a:ext uri="{28A0092B-C50C-407E-A947-70E740481C1C}">
+                          <a14:useLocalDpi xmlns:a14="http://schemas.microsoft.com/office/drawing/2010/main" val="0"/>
+                        </a:ext>
+                      </a:extLst>
+                    </a:blip>
+                    <a:srcRect/>
+                    <a:stretch>
+                      <a:fillRect/>
+                    </a:stretch>
+                  </pic:blipFill>
+                  <pic:spPr bwMode="auto">
+                    <a:xfrm>
+                      <a:off x="0" y="0"/>
+                      <a:ext cx="5731510" cy="8301990"/>
+                    </a:xfrm>
+                    <a:prstGeom prst="rect">
+                      <a:avLst/>
+                    </a:prstGeom>
+                    <a:noFill/>
+                    <a:ln>
+                      <a:noFill/>
+                    </a:ln>
+                  </pic:spPr>
+                </pic:pic>
+              </a:graphicData>
+            </a:graphic>
+          </wp:inline>
+        </w:drawing>
+      </w:r>
+    </w:p>
+    <w:p>
+      <w:pPr>
+        <w:pStyle w:val="Caption"/>
+      </w:pPr>
+      <w:bookmarkStart w:id="2" w:name="_Ref33105634"/>
+      <w:r>
+        <w:t xml:space="preserve">Figure </w:t>
+      </w:r>
+      <w:r>
+        <w:fldChar w:fldCharType="begin"/>
+      </w:r>
+      <w:r>
+        <w:instrText xml:space="preserve"> SEQ Figure \* ARABIC </w:instrText>
+      </w:r>
+      <w:r>
+        <w:fldChar w:fldCharType="separate"/>
+      </w:r>
+      <w:r>
+        <w:rPr>
+          <w:noProof/>
+        </w:rPr>
+        <w:t>3</w:t>
+      </w:r>
+      <w:r>
+        <w:fldChar w:fldCharType="end"/>
+      </w:r>
+      <w:r>
+        <w:t>: Robot URDF/XARCO</w:t>
+      </w:r>
+      <w:bookmarkEnd w:id="2"/>
+    </w:p>
+    <w:p>
+      <w:pPr>
+        <w:keepNext/>
+      </w:pPr>
+      <w:r>
+        <w:rPr>
+          <w:noProof/>
+        </w:rPr>
+        <w:lastRenderedPageBreak/>
+        <w:drawing>
+          <wp:inline distT="0" distB="0" distL="0" distR="0" wp14:anchorId="665B29F9" wp14:editId="79AD61A8">
+            <wp:extent cx="5731510" cy="4186555"/>
+            <wp:effectExtent l="0" t="0" r="2540" b="4445"/>
+            <wp:docPr id="7" name="Picture 7"/>
+            <wp:cNvGraphicFramePr>
+              <a:graphicFrameLocks xmlns:a="http://schemas.openxmlformats.org/drawingml/2006/main" noChangeAspect="1"/>
+            </wp:cNvGraphicFramePr>
+            <a:graphic xmlns:a="http://schemas.openxmlformats.org/drawingml/2006/main">
+              <a:graphicData uri="http://schemas.openxmlformats.org/drawingml/2006/picture">
+                <pic:pic xmlns:pic="http://schemas.openxmlformats.org/drawingml/2006/picture">
+                  <pic:nvPicPr>
+                    <pic:cNvPr id="0" name="Picture 16"/>
+                    <pic:cNvPicPr>
+                      <a:picLocks noChangeAspect="1" noChangeArrowheads="1"/>
+                    </pic:cNvPicPr>
+                  </pic:nvPicPr>
+                  <pic:blipFill>
+                    <a:blip r:embed="rId15">
+                      <a:extLst>
+                        <a:ext uri="{28A0092B-C50C-407E-A947-70E740481C1C}">
+                          <a14:useLocalDpi xmlns:a14="http://schemas.microsoft.com/office/drawing/2010/main" val="0"/>
+                        </a:ext>
+                      </a:extLst>
+                    </a:blip>
+                    <a:srcRect/>
+                    <a:stretch>
+                      <a:fillRect/>
+                    </a:stretch>
+                  </pic:blipFill>
+                  <pic:spPr bwMode="auto">
+                    <a:xfrm>
+                      <a:off x="0" y="0"/>
+                      <a:ext cx="5731510" cy="4186555"/>
+                    </a:xfrm>
+                    <a:prstGeom prst="rect">
+                      <a:avLst/>
+                    </a:prstGeom>
+                    <a:noFill/>
+                    <a:ln>
+                      <a:noFill/>
+                    </a:ln>
+                  </pic:spPr>
+                </pic:pic>
+              </a:graphicData>
+            </a:graphic>
+          </wp:inline>
+        </w:drawing>
+      </w:r>
+    </w:p>
+    <w:p>
+      <w:pPr>
+        <w:pStyle w:val="Caption"/>
+      </w:pPr>
+      <w:r>
+        <w:t xml:space="preserve">Figure </w:t>
+      </w:r>
+      <w:r>
+        <w:fldChar w:fldCharType="begin"/>
+      </w:r>
+      <w:r>
+        <w:instrText xml:space="preserve"> SEQ Figure \* ARABIC </w:instrText>
+      </w:r>
+      <w:r>
+        <w:fldChar w:fldCharType="separate"/>
+      </w:r>
+      <w:r>
+        <w:rPr>
+          <w:noProof/>
+        </w:rPr>
+        <w:t>4</w:t>
+      </w:r>
+      <w:r>
+        <w:fldChar w:fldCharType="end"/>
+      </w:r>
+      <w:r>
+        <w:t>: Robot in RVIZ</w:t>
+      </w:r>
+    </w:p>
+    <w:p/>
+    <w:p>
+      <w:pPr>
+        <w:keepNext/>
+      </w:pPr>
+      <w:r>
+        <w:rPr>
+          <w:noProof/>
+        </w:rPr>
+        <w:drawing>
+          <wp:inline distT="0" distB="0" distL="0" distR="0" wp14:anchorId="3F82B6D0" wp14:editId="0ED5962D">
+            <wp:extent cx="5724525" cy="3086100"/>
+            <wp:effectExtent l="0" t="0" r="9525" b="0"/>
+            <wp:docPr id="9" name="Picture 9"/>
+            <wp:cNvGraphicFramePr>
+              <a:graphicFrameLocks xmlns:a="http://schemas.openxmlformats.org/drawingml/2006/main" noChangeAspect="1"/>
+            </wp:cNvGraphicFramePr>
+            <a:graphic xmlns:a="http://schemas.openxmlformats.org/drawingml/2006/main">
+              <a:graphicData uri="http://schemas.openxmlformats.org/drawingml/2006/picture">
+                <pic:pic xmlns:pic="http://schemas.openxmlformats.org/drawingml/2006/picture">
+                  <pic:nvPicPr>
+                    <pic:cNvPr id="0" name="Picture 20"/>
+                    <pic:cNvPicPr>
+                      <a:picLocks noChangeAspect="1" noChangeArrowheads="1"/>
+                    </pic:cNvPicPr>
+                  </pic:nvPicPr>
+                  <pic:blipFill>
+                    <a:blip r:embed="rId16">
+                      <a:extLst>
+                        <a:ext uri="{28A0092B-C50C-407E-A947-70E740481C1C}">
+                          <a14:useLocalDpi xmlns:a14="http://schemas.microsoft.com/office/drawing/2010/main" val="0"/>
+                        </a:ext>
+                      </a:extLst>
+                    </a:blip>
+                    <a:srcRect/>
+                    <a:stretch>
+                      <a:fillRect/>
+                    </a:stretch>
+                  </pic:blipFill>
+                  <pic:spPr bwMode="auto">
+                    <a:xfrm>
+                      <a:off x="0" y="0"/>
+                      <a:ext cx="5724525" cy="3086100"/>
+                    </a:xfrm>
+                    <a:prstGeom prst="rect">
+                      <a:avLst/>
+                    </a:prstGeom>
+                    <a:noFill/>
+                    <a:ln>
+                      <a:noFill/>
+                    </a:ln>
+                  </pic:spPr>
+                </pic:pic>
+              </a:graphicData>
+            </a:graphic>
+          </wp:inline>
+        </w:drawing>
+      </w:r>
+    </w:p>
+    <w:p>
+      <w:pPr>
+        <w:pStyle w:val="Caption"/>
+      </w:pPr>
+      <w:r>
+        <w:t xml:space="preserve">Figure </w:t>
+      </w:r>
+      <w:r>
+        <w:fldChar w:fldCharType="begin"/>
+      </w:r>
+      <w:r>
+        <w:instrText xml:space="preserve"> SEQ Figure \* ARABIC </w:instrText>
+      </w:r>
+      <w:r>
+        <w:fldChar w:fldCharType="separate"/>
+      </w:r>
+      <w:r>
+        <w:rPr>
+          <w:noProof/>
+        </w:rPr>
+        <w:t>5</w:t>
+      </w:r>
+      <w:r>
+        <w:fldChar w:fldCharType="end"/>
+      </w:r>
+      <w:r>
+        <w:t>: Request invalid position</w:t>
+      </w:r>
+      <w:r>
+        <w:t xml:space="preserve"> (end effector mode)</w:t>
+      </w:r>
+    </w:p>
+    <w:p/>
+    <w:p>
+      <w:pPr>
+        <w:keepNext/>
+      </w:pPr>
+      <w:r>
+        <w:rPr>
+          <w:noProof/>
+        </w:rPr>
+        <w:lastRenderedPageBreak/>
+        <w:drawing>
+          <wp:inline distT="0" distB="0" distL="0" distR="0" wp14:anchorId="1EA6824A" wp14:editId="07BECB01">
+            <wp:extent cx="5724525" cy="3038475"/>
+            <wp:effectExtent l="0" t="0" r="9525" b="9525"/>
+            <wp:docPr id="10" name="Picture 10"/>
+            <wp:cNvGraphicFramePr>
+              <a:graphicFrameLocks xmlns:a="http://schemas.openxmlformats.org/drawingml/2006/main" noChangeAspect="1"/>
+            </wp:cNvGraphicFramePr>
+            <a:graphic xmlns:a="http://schemas.openxmlformats.org/drawingml/2006/main">
+              <a:graphicData uri="http://schemas.openxmlformats.org/drawingml/2006/picture">
+                <pic:pic xmlns:pic="http://schemas.openxmlformats.org/drawingml/2006/picture">
+                  <pic:nvPicPr>
+                    <pic:cNvPr id="0" name="Picture 21"/>
+                    <pic:cNvPicPr>
+                      <a:picLocks noChangeAspect="1" noChangeArrowheads="1"/>
+                    </pic:cNvPicPr>
+                  </pic:nvPicPr>
+                  <pic:blipFill>
+                    <a:blip r:embed="rId17">
+                      <a:extLst>
+                        <a:ext uri="{28A0092B-C50C-407E-A947-70E740481C1C}">
+                          <a14:useLocalDpi xmlns:a14="http://schemas.microsoft.com/office/drawing/2010/main" val="0"/>
+                        </a:ext>
+                      </a:extLst>
+                    </a:blip>
+                    <a:srcRect/>
+                    <a:stretch>
+                      <a:fillRect/>
+                    </a:stretch>
+                  </pic:blipFill>
+                  <pic:spPr bwMode="auto">
+                    <a:xfrm>
+                      <a:off x="0" y="0"/>
+                      <a:ext cx="5724525" cy="3038475"/>
+                    </a:xfrm>
+                    <a:prstGeom prst="rect">
+                      <a:avLst/>
+                    </a:prstGeom>
+                    <a:noFill/>
+                    <a:ln>
+                      <a:noFill/>
+                    </a:ln>
+                  </pic:spPr>
+                </pic:pic>
+              </a:graphicData>
+            </a:graphic>
+          </wp:inline>
+        </w:drawing>
+      </w:r>
+    </w:p>
+    <w:p>
+      <w:pPr>
+        <w:pStyle w:val="Caption"/>
+      </w:pPr>
+      <w:r>
+        <w:t xml:space="preserve">Figure </w:t>
+      </w:r>
+      <w:r>
+        <w:fldChar w:fldCharType="begin"/>
+      </w:r>
+      <w:r>
+        <w:instrText xml:space="preserve"> SEQ Figure \* ARABIC </w:instrText>
+      </w:r>
+      <w:r>
+        <w:fldChar w:fldCharType="separate"/>
+      </w:r>
+      <w:r>
+        <w:rPr>
+          <w:noProof/>
+        </w:rPr>
+        <w:t>6</w:t>
+      </w:r>
+      <w:r>
+        <w:fldChar w:fldCharType="end"/>
+      </w:r>
+      <w:r>
+        <w:t>: Request valid position</w:t>
+      </w:r>
+      <w:r>
+        <w:t xml:space="preserve"> (end effector mode)</w:t>
+      </w:r>
+    </w:p>
+    <w:p/>
+    <w:p>
+      <w:pPr>
+        <w:keepNext/>
+      </w:pPr>
+      <w:r>
+        <w:rPr>
+          <w:noProof/>
+        </w:rPr>
+        <w:drawing>
+          <wp:inline distT="0" distB="0" distL="0" distR="0" wp14:anchorId="4A759FF2" wp14:editId="5F307821">
+            <wp:extent cx="5724525" cy="3019425"/>
+            <wp:effectExtent l="0" t="0" r="9525" b="9525"/>
+            <wp:docPr id="11" name="Picture 11"/>
+            <wp:cNvGraphicFramePr>
+              <a:graphicFrameLocks xmlns:a="http://schemas.openxmlformats.org/drawingml/2006/main" noChangeAspect="1"/>
+            </wp:cNvGraphicFramePr>
+            <a:graphic xmlns:a="http://schemas.openxmlformats.org/drawingml/2006/main">
+              <a:graphicData uri="http://schemas.openxmlformats.org/drawingml/2006/picture">
+                <pic:pic xmlns:pic="http://schemas.openxmlformats.org/drawingml/2006/picture">
+                  <pic:nvPicPr>
+                    <pic:cNvPr id="0" name="Picture 22"/>
+                    <pic:cNvPicPr>
+                      <a:picLocks noChangeAspect="1" noChangeArrowheads="1"/>
+                    </pic:cNvPicPr>
+                  </pic:nvPicPr>
+                  <pic:blipFill>
+                    <a:blip r:embed="rId18">
+                      <a:extLst>
+                        <a:ext uri="{28A0092B-C50C-407E-A947-70E740481C1C}">
+                          <a14:useLocalDpi xmlns:a14="http://schemas.microsoft.com/office/drawing/2010/main" val="0"/>
+                        </a:ext>
+                      </a:extLst>
+                    </a:blip>
+                    <a:srcRect/>
+                    <a:stretch>
+                      <a:fillRect/>
+                    </a:stretch>
+                  </pic:blipFill>
+                  <pic:spPr bwMode="auto">
+                    <a:xfrm>
+                      <a:off x="0" y="0"/>
+                      <a:ext cx="5724525" cy="3019425"/>
+                    </a:xfrm>
+                    <a:prstGeom prst="rect">
+                      <a:avLst/>
+                    </a:prstGeom>
+                    <a:noFill/>
+                    <a:ln>
+                      <a:noFill/>
+                    </a:ln>
+                  </pic:spPr>
+                </pic:pic>
+              </a:graphicData>
+            </a:graphic>
+          </wp:inline>
+        </w:drawing>
+      </w:r>
+    </w:p>
+    <w:p>
+      <w:pPr>
+        <w:pStyle w:val="Caption"/>
+      </w:pPr>
+      <w:r>
+        <w:t xml:space="preserve">Figure </w:t>
+      </w:r>
+      <w:bookmarkStart w:id="3" w:name="_GoBack"/>
+      <w:bookmarkEnd w:id="3"/>
+      <w:r>
+        <w:fldChar w:fldCharType="begin"/>
+      </w:r>
+      <w:r>
+        <w:instrText xml:space="preserve"> SEQ Figure \* ARABIC </w:instrText>
+      </w:r>
+      <w:r>
+        <w:fldChar w:fldCharType="separate"/>
+      </w:r>
+      <w:r>
+        <w:rPr>
+          <w:noProof/>
+        </w:rPr>
+        <w:t>7</w:t>
+      </w:r>
+      <w:r>
+        <w:fldChar w:fldCharType="end"/>
+      </w:r>
+      <w:r>
+        <w:t>: Request valid position (Joint position mode)</w:t>
+      </w:r>
+    </w:p>
+    <w:p>
+      <w:pPr>
+        <w:keepNext/>
+      </w:pPr>
+      <w:r>
+        <w:rPr>
+          <w:noProof/>
+        </w:rPr>
+        <w:drawing>
+          <wp:inline distT="0" distB="0" distL="0" distR="0" wp14:anchorId="19DF5E78" wp14:editId="225B2BC4">
+            <wp:extent cx="5731510" cy="1202055"/>
+            <wp:effectExtent l="0" t="0" r="2540" b="0"/>
+            <wp:docPr id="14" name="Picture 14"/>
+            <wp:cNvGraphicFramePr>
+              <a:graphicFrameLocks xmlns:a="http://schemas.openxmlformats.org/drawingml/2006/main" noChangeAspect="1"/>
+            </wp:cNvGraphicFramePr>
+            <a:graphic xmlns:a="http://schemas.openxmlformats.org/drawingml/2006/main">
+              <a:graphicData uri="http://schemas.openxmlformats.org/drawingml/2006/picture">
+                <pic:pic xmlns:pic="http://schemas.openxmlformats.org/drawingml/2006/picture">
+                  <pic:nvPicPr>
+                    <pic:cNvPr id="1" name=""/>
+                    <pic:cNvPicPr/>
+                  </pic:nvPicPr>
+                  <pic:blipFill>
+                    <a:blip r:embed="rId19"/>
+                    <a:stretch>
+                      <a:fillRect/>
+                    </a:stretch>
+                  </pic:blipFill>
+                  <pic:spPr>
+                    <a:xfrm>
+                      <a:off x="0" y="0"/>
+                      <a:ext cx="5731510" cy="1202055"/>
+                    </a:xfrm>
+                    <a:prstGeom prst="rect">
+                      <a:avLst/>
+                    </a:prstGeom>
+                  </pic:spPr>
+                </pic:pic>
+              </a:graphicData>
+            </a:graphic>
+          </wp:inline>
+        </w:drawing>
+      </w:r>
+    </w:p>
+    <w:p>
+      <w:pPr>
+        <w:pStyle w:val="Caption"/>
+      </w:pPr>
+      <w:r>
+        <w:t xml:space="preserve">Figure </w:t>
+      </w:r>
+      <w:r>
+        <w:fldChar w:fldCharType="begin"/>
+      </w:r>
+      <w:r>
+        <w:instrText xml:space="preserve"> SEQ Figure \* ARABIC </w:instrText>
+      </w:r>
+      <w:r>
+        <w:fldChar w:fldCharType="separate"/>
+      </w:r>
+      <w:r>
+        <w:rPr>
+          <w:noProof/>
+        </w:rPr>
+        <w:t>8</w:t>
+      </w:r>
+      <w:r>
+        <w:fldChar w:fldCharType="end"/>
+      </w:r>
+      <w:r>
+        <w:t>: Request non-numeric node (same check used for all inputs)</w:t>
+      </w:r>
+    </w:p>
+    <w:p>
+      <w:pPr>
+        <w:keepNext/>
+      </w:pPr>
+      <w:r>
+        <w:rPr>
+          <w:noProof/>
+        </w:rPr>
+        <w:lastRenderedPageBreak/>
+        <w:drawing>
+          <wp:inline distT="0" distB="0" distL="0" distR="0" wp14:anchorId="4C214483" wp14:editId="4D0133BB">
+            <wp:extent cx="5731510" cy="1244600"/>
+            <wp:effectExtent l="0" t="0" r="2540" b="0"/>
+            <wp:docPr id="1" name="Picture 1"/>
+            <wp:cNvGraphicFramePr>
+              <a:graphicFrameLocks xmlns:a="http://schemas.openxmlformats.org/drawingml/2006/main" noChangeAspect="1"/>
+            </wp:cNvGraphicFramePr>
+            <a:graphic xmlns:a="http://schemas.openxmlformats.org/drawingml/2006/main">
+              <a:graphicData uri="http://schemas.openxmlformats.org/drawingml/2006/picture">
+                <pic:pic xmlns:pic="http://schemas.openxmlformats.org/drawingml/2006/picture">
+                  <pic:nvPicPr>
+                    <pic:cNvPr id="1" name=""/>
+                    <pic:cNvPicPr/>
+                  </pic:nvPicPr>
+                  <pic:blipFill>
+                    <a:blip r:embed="rId20"/>
+                    <a:stretch>
+                      <a:fillRect/>
+                    </a:stretch>
+                  </pic:blipFill>
+                  <pic:spPr>
+                    <a:xfrm>
+                      <a:off x="0" y="0"/>
+                      <a:ext cx="5731510" cy="1244600"/>
+                    </a:xfrm>
+                    <a:prstGeom prst="rect">
+                      <a:avLst/>
+                    </a:prstGeom>
+                  </pic:spPr>
+                </pic:pic>
+              </a:graphicData>
+            </a:graphic>
+          </wp:inline>
+        </w:drawing>
+      </w:r>
+    </w:p>
+    <w:p>
+      <w:pPr>
+        <w:pStyle w:val="Caption"/>
+      </w:pPr>
+      <w:r>
+        <w:t xml:space="preserve">Figure </w:t>
+      </w:r>
+      <w:r>
+        <w:fldChar w:fldCharType="begin"/>
+      </w:r>
+      <w:r>
+        <w:instrText xml:space="preserve"> SEQ Figure \* ARABIC </w:instrText>
+      </w:r>
+      <w:r>
+        <w:fldChar w:fldCharType="separate"/>
+      </w:r>
+      <w:r>
+        <w:rPr>
+          <w:noProof/>
+        </w:rPr>
+        <w:t>9</w:t>
+      </w:r>
+      <w:r>
+        <w:fldChar w:fldCharType="end"/>
+      </w:r>
+      <w:r>
+        <w:t>: Request invalid mode</w:t>
+      </w:r>
+    </w:p>
     <w:sectPr>
-      <w:headerReference w:type="default" r:id="rId11"/>
+      <w:headerReference w:type="default" r:id="rId21"/>
       <w:pgSz w:w="11906" w:h="16838"/>
       <w:pgMar w:top="1440" w:right="1440" w:bottom="1440" w:left="1440" w:header="708" w:footer="708" w:gutter="0"/>
       <w:cols w:space="708"/>
@@ -461,6 +3412,119 @@
 <file path=word/numbering.xml><?xml version="1.0" encoding="utf-8"?>
 <w:numbering xmlns:wpc="http://schemas.microsoft.com/office/word/2010/wordprocessingCanvas" xmlns:cx="http://schemas.microsoft.com/office/drawing/2014/chartex" xmlns:cx1="http://schemas.microsoft.com/office/drawing/2015/9/8/chartex" xmlns:cx2="http://schemas.microsoft.com/office/drawing/2015/10/21/chartex" xmlns:cx3="http://schemas.microsoft.com/office/drawing/2016/5/9/chartex" xmlns:cx4="http://schemas.microsoft.com/office/drawing/2016/5/10/chartex" xmlns:cx5="http://schemas.microsoft.com/office/drawing/2016/5/11/chartex" xmlns:cx6="http://schemas.microsoft.com/office/drawing/2016/5/12/chartex" xmlns:cx7="http://schemas.microsoft.com/office/drawing/2016/5/13/chartex" xmlns:cx8="http://schemas.microsoft.com/office/drawing/2016/5/14/chartex" xmlns:mc="http://schemas.openxmlformats.org/markup-compatibility/2006" xmlns:aink="http://schemas.microsoft.com/office/drawing/2016/ink" xmlns:am3d="http://schemas.microsoft.com/office/drawing/2017/model3d" xmlns:o="urn:schemas-microsoft-com:office:office" xmlns:r="http://schemas.openxmlformats.org/officeDocument/2006/relationships" xmlns:m="http://schemas.openxmlformats.org/officeDocument/2006/math" xmlns:v="urn:schemas-microsoft-com:vml" xmlns:wp14="http://schemas.microsoft.com/office/word/2010/wordprocessingDrawing" xmlns:wp="http://schemas.openxmlformats.org/drawingml/2006/wordprocessingDrawing" xmlns:w10="urn:schemas-microsoft-com:office:word" xmlns:w="http://schemas.openxmlformats.org/wordprocessingml/2006/main" xmlns:w14="http://schemas.microsoft.com/office/word/2010/wordml" xmlns:w15="http://schemas.microsoft.com/office/word/2012/wordml" xmlns:w16cid="http://schemas.microsoft.com/office/word/2016/wordml/cid" xmlns:w16se="http://schemas.microsoft.com/office/word/2015/wordml/symex" xmlns:wpg="http://schemas.microsoft.com/office/word/2010/wordprocessingGroup" xmlns:wpi="http://schemas.microsoft.com/office/word/2010/wordprocessingInk" xmlns:wne="http://schemas.microsoft.com/office/word/2006/wordml" xmlns:wps="http://schemas.microsoft.com/office/word/2010/wordprocessingShape" mc:Ignorable="w14 w15 w16se w16cid wp14">
   <w:abstractNum w:abstractNumId="0" w15:restartNumberingAfterBreak="0">
+    <w:nsid w:val="000D1BCE"/>
+    <w:multiLevelType w:val="hybridMultilevel"/>
+    <w:tmpl w:val="E82227D2"/>
+    <w:lvl w:ilvl="0" w:tplc="08090001">
+      <w:start w:val="1"/>
+      <w:numFmt w:val="bullet"/>
+      <w:lvlText w:val=""/>
+      <w:lvlJc w:val="left"/>
+      <w:pPr>
+        <w:ind w:left="720" w:hanging="360"/>
+      </w:pPr>
+      <w:rPr>
+        <w:rFonts w:ascii="Symbol" w:hAnsi="Symbol" w:hint="default"/>
+      </w:rPr>
+    </w:lvl>
+    <w:lvl w:ilvl="1" w:tplc="08090003" w:tentative="1">
+      <w:start w:val="1"/>
+      <w:numFmt w:val="bullet"/>
+      <w:lvlText w:val="o"/>
+      <w:lvlJc w:val="left"/>
+      <w:pPr>
+        <w:ind w:left="1440" w:hanging="360"/>
+      </w:pPr>
+      <w:rPr>
+        <w:rFonts w:ascii="Courier New" w:hAnsi="Courier New" w:cs="Courier New" w:hint="default"/>
+      </w:rPr>
+    </w:lvl>
+    <w:lvl w:ilvl="2" w:tplc="08090005" w:tentative="1">
+      <w:start w:val="1"/>
+      <w:numFmt w:val="bullet"/>
+      <w:lvlText w:val=""/>
+      <w:lvlJc w:val="left"/>
+      <w:pPr>
+        <w:ind w:left="2160" w:hanging="360"/>
+      </w:pPr>
+      <w:rPr>
+        <w:rFonts w:ascii="Wingdings" w:hAnsi="Wingdings" w:hint="default"/>
+      </w:rPr>
+    </w:lvl>
+    <w:lvl w:ilvl="3" w:tplc="08090001" w:tentative="1">
+      <w:start w:val="1"/>
+      <w:numFmt w:val="bullet"/>
+      <w:lvlText w:val=""/>
+      <w:lvlJc w:val="left"/>
+      <w:pPr>
+        <w:ind w:left="2880" w:hanging="360"/>
+      </w:pPr>
+      <w:rPr>
+        <w:rFonts w:ascii="Symbol" w:hAnsi="Symbol" w:hint="default"/>
+      </w:rPr>
+    </w:lvl>
+    <w:lvl w:ilvl="4" w:tplc="08090003" w:tentative="1">
+      <w:start w:val="1"/>
+      <w:numFmt w:val="bullet"/>
+      <w:lvlText w:val="o"/>
+      <w:lvlJc w:val="left"/>
+      <w:pPr>
+        <w:ind w:left="3600" w:hanging="360"/>
+      </w:pPr>
+      <w:rPr>
+        <w:rFonts w:ascii="Courier New" w:hAnsi="Courier New" w:cs="Courier New" w:hint="default"/>
+      </w:rPr>
+    </w:lvl>
+    <w:lvl w:ilvl="5" w:tplc="08090005" w:tentative="1">
+      <w:start w:val="1"/>
+      <w:numFmt w:val="bullet"/>
+      <w:lvlText w:val=""/>
+      <w:lvlJc w:val="left"/>
+      <w:pPr>
+        <w:ind w:left="4320" w:hanging="360"/>
+      </w:pPr>
+      <w:rPr>
+        <w:rFonts w:ascii="Wingdings" w:hAnsi="Wingdings" w:hint="default"/>
+      </w:rPr>
+    </w:lvl>
+    <w:lvl w:ilvl="6" w:tplc="08090001" w:tentative="1">
+      <w:start w:val="1"/>
+      <w:numFmt w:val="bullet"/>
+      <w:lvlText w:val=""/>
+      <w:lvlJc w:val="left"/>
+      <w:pPr>
+        <w:ind w:left="5040" w:hanging="360"/>
+      </w:pPr>
+      <w:rPr>
+        <w:rFonts w:ascii="Symbol" w:hAnsi="Symbol" w:hint="default"/>
+      </w:rPr>
+    </w:lvl>
+    <w:lvl w:ilvl="7" w:tplc="08090003" w:tentative="1">
+      <w:start w:val="1"/>
+      <w:numFmt w:val="bullet"/>
+      <w:lvlText w:val="o"/>
+      <w:lvlJc w:val="left"/>
+      <w:pPr>
+        <w:ind w:left="5760" w:hanging="360"/>
+      </w:pPr>
+      <w:rPr>
+        <w:rFonts w:ascii="Courier New" w:hAnsi="Courier New" w:cs="Courier New" w:hint="default"/>
+      </w:rPr>
+    </w:lvl>
+    <w:lvl w:ilvl="8" w:tplc="08090005" w:tentative="1">
+      <w:start w:val="1"/>
+      <w:numFmt w:val="bullet"/>
+      <w:lvlText w:val=""/>
+      <w:lvlJc w:val="left"/>
+      <w:pPr>
+        <w:ind w:left="6480" w:hanging="360"/>
+      </w:pPr>
+      <w:rPr>
+        <w:rFonts w:ascii="Wingdings" w:hAnsi="Wingdings" w:hint="default"/>
+      </w:rPr>
+    </w:lvl>
+  </w:abstractNum>
+  <w:abstractNum w:abstractNumId="1" w15:restartNumberingAfterBreak="0">
     <w:nsid w:val="09577F92"/>
     <w:multiLevelType w:val="hybridMultilevel"/>
     <w:tmpl w:val="95AC647E"/>
@@ -549,7 +3613,7 @@
       </w:pPr>
     </w:lvl>
   </w:abstractNum>
-  <w:abstractNum w:abstractNumId="1" w15:restartNumberingAfterBreak="0">
+  <w:abstractNum w:abstractNumId="2" w15:restartNumberingAfterBreak="0">
     <w:nsid w:val="147A4EB1"/>
     <w:multiLevelType w:val="hybridMultilevel"/>
     <w:tmpl w:val="D7289E44"/>
@@ -638,7 +3702,7 @@
       </w:pPr>
     </w:lvl>
   </w:abstractNum>
-  <w:abstractNum w:abstractNumId="2" w15:restartNumberingAfterBreak="0">
+  <w:abstractNum w:abstractNumId="3" w15:restartNumberingAfterBreak="0">
     <w:nsid w:val="1CA50AF1"/>
     <w:multiLevelType w:val="hybridMultilevel"/>
     <w:tmpl w:val="BADAD80E"/>
@@ -727,7 +3791,120 @@
       </w:pPr>
     </w:lvl>
   </w:abstractNum>
-  <w:abstractNum w:abstractNumId="3" w15:restartNumberingAfterBreak="0">
+  <w:abstractNum w:abstractNumId="4" w15:restartNumberingAfterBreak="0">
+    <w:nsid w:val="1E9A22C7"/>
+    <w:multiLevelType w:val="hybridMultilevel"/>
+    <w:tmpl w:val="37C28A24"/>
+    <w:lvl w:ilvl="0" w:tplc="08090001">
+      <w:start w:val="1"/>
+      <w:numFmt w:val="bullet"/>
+      <w:lvlText w:val=""/>
+      <w:lvlJc w:val="left"/>
+      <w:pPr>
+        <w:ind w:left="720" w:hanging="360"/>
+      </w:pPr>
+      <w:rPr>
+        <w:rFonts w:ascii="Symbol" w:hAnsi="Symbol" w:hint="default"/>
+      </w:rPr>
+    </w:lvl>
+    <w:lvl w:ilvl="1" w:tplc="08090003" w:tentative="1">
+      <w:start w:val="1"/>
+      <w:numFmt w:val="bullet"/>
+      <w:lvlText w:val="o"/>
+      <w:lvlJc w:val="left"/>
+      <w:pPr>
+        <w:ind w:left="1440" w:hanging="360"/>
+      </w:pPr>
+      <w:rPr>
+        <w:rFonts w:ascii="Courier New" w:hAnsi="Courier New" w:cs="Courier New" w:hint="default"/>
+      </w:rPr>
+    </w:lvl>
+    <w:lvl w:ilvl="2" w:tplc="08090005" w:tentative="1">
+      <w:start w:val="1"/>
+      <w:numFmt w:val="bullet"/>
+      <w:lvlText w:val=""/>
+      <w:lvlJc w:val="left"/>
+      <w:pPr>
+        <w:ind w:left="2160" w:hanging="360"/>
+      </w:pPr>
+      <w:rPr>
+        <w:rFonts w:ascii="Wingdings" w:hAnsi="Wingdings" w:hint="default"/>
+      </w:rPr>
+    </w:lvl>
+    <w:lvl w:ilvl="3" w:tplc="08090001" w:tentative="1">
+      <w:start w:val="1"/>
+      <w:numFmt w:val="bullet"/>
+      <w:lvlText w:val=""/>
+      <w:lvlJc w:val="left"/>
+      <w:pPr>
+        <w:ind w:left="2880" w:hanging="360"/>
+      </w:pPr>
+      <w:rPr>
+        <w:rFonts w:ascii="Symbol" w:hAnsi="Symbol" w:hint="default"/>
+      </w:rPr>
+    </w:lvl>
+    <w:lvl w:ilvl="4" w:tplc="08090003" w:tentative="1">
+      <w:start w:val="1"/>
+      <w:numFmt w:val="bullet"/>
+      <w:lvlText w:val="o"/>
+      <w:lvlJc w:val="left"/>
+      <w:pPr>
+        <w:ind w:left="3600" w:hanging="360"/>
+      </w:pPr>
+      <w:rPr>
+        <w:rFonts w:ascii="Courier New" w:hAnsi="Courier New" w:cs="Courier New" w:hint="default"/>
+      </w:rPr>
+    </w:lvl>
+    <w:lvl w:ilvl="5" w:tplc="08090005" w:tentative="1">
+      <w:start w:val="1"/>
+      <w:numFmt w:val="bullet"/>
+      <w:lvlText w:val=""/>
+      <w:lvlJc w:val="left"/>
+      <w:pPr>
+        <w:ind w:left="4320" w:hanging="360"/>
+      </w:pPr>
+      <w:rPr>
+        <w:rFonts w:ascii="Wingdings" w:hAnsi="Wingdings" w:hint="default"/>
+      </w:rPr>
+    </w:lvl>
+    <w:lvl w:ilvl="6" w:tplc="08090001" w:tentative="1">
+      <w:start w:val="1"/>
+      <w:numFmt w:val="bullet"/>
+      <w:lvlText w:val=""/>
+      <w:lvlJc w:val="left"/>
+      <w:pPr>
+        <w:ind w:left="5040" w:hanging="360"/>
+      </w:pPr>
+      <w:rPr>
+        <w:rFonts w:ascii="Symbol" w:hAnsi="Symbol" w:hint="default"/>
+      </w:rPr>
+    </w:lvl>
+    <w:lvl w:ilvl="7" w:tplc="08090003" w:tentative="1">
+      <w:start w:val="1"/>
+      <w:numFmt w:val="bullet"/>
+      <w:lvlText w:val="o"/>
+      <w:lvlJc w:val="left"/>
+      <w:pPr>
+        <w:ind w:left="5760" w:hanging="360"/>
+      </w:pPr>
+      <w:rPr>
+        <w:rFonts w:ascii="Courier New" w:hAnsi="Courier New" w:cs="Courier New" w:hint="default"/>
+      </w:rPr>
+    </w:lvl>
+    <w:lvl w:ilvl="8" w:tplc="08090005" w:tentative="1">
+      <w:start w:val="1"/>
+      <w:numFmt w:val="bullet"/>
+      <w:lvlText w:val=""/>
+      <w:lvlJc w:val="left"/>
+      <w:pPr>
+        <w:ind w:left="6480" w:hanging="360"/>
+      </w:pPr>
+      <w:rPr>
+        <w:rFonts w:ascii="Wingdings" w:hAnsi="Wingdings" w:hint="default"/>
+      </w:rPr>
+    </w:lvl>
+  </w:abstractNum>
+  <w:abstractNum w:abstractNumId="5" w15:restartNumberingAfterBreak="0">
     <w:nsid w:val="21FD1A29"/>
     <w:multiLevelType w:val="hybridMultilevel"/>
     <w:tmpl w:val="17E046E4"/>
@@ -816,7 +3993,7 @@
       </w:pPr>
     </w:lvl>
   </w:abstractNum>
-  <w:abstractNum w:abstractNumId="4" w15:restartNumberingAfterBreak="0">
+  <w:abstractNum w:abstractNumId="6" w15:restartNumberingAfterBreak="0">
     <w:nsid w:val="224435CF"/>
     <w:multiLevelType w:val="hybridMultilevel"/>
     <w:tmpl w:val="277E5612"/>
@@ -902,7 +4079,233 @@
       </w:pPr>
     </w:lvl>
   </w:abstractNum>
-  <w:abstractNum w:abstractNumId="5" w15:restartNumberingAfterBreak="0">
+  <w:abstractNum w:abstractNumId="7" w15:restartNumberingAfterBreak="0">
+    <w:nsid w:val="27355360"/>
+    <w:multiLevelType w:val="hybridMultilevel"/>
+    <w:tmpl w:val="9F04C7D8"/>
+    <w:lvl w:ilvl="0" w:tplc="08090001">
+      <w:start w:val="1"/>
+      <w:numFmt w:val="bullet"/>
+      <w:lvlText w:val=""/>
+      <w:lvlJc w:val="left"/>
+      <w:pPr>
+        <w:ind w:left="720" w:hanging="360"/>
+      </w:pPr>
+      <w:rPr>
+        <w:rFonts w:ascii="Symbol" w:hAnsi="Symbol" w:hint="default"/>
+      </w:rPr>
+    </w:lvl>
+    <w:lvl w:ilvl="1" w:tplc="08090003" w:tentative="1">
+      <w:start w:val="1"/>
+      <w:numFmt w:val="bullet"/>
+      <w:lvlText w:val="o"/>
+      <w:lvlJc w:val="left"/>
+      <w:pPr>
+        <w:ind w:left="1440" w:hanging="360"/>
+      </w:pPr>
+      <w:rPr>
+        <w:rFonts w:ascii="Courier New" w:hAnsi="Courier New" w:cs="Courier New" w:hint="default"/>
+      </w:rPr>
+    </w:lvl>
+    <w:lvl w:ilvl="2" w:tplc="08090005" w:tentative="1">
+      <w:start w:val="1"/>
+      <w:numFmt w:val="bullet"/>
+      <w:lvlText w:val=""/>
+      <w:lvlJc w:val="left"/>
+      <w:pPr>
+        <w:ind w:left="2160" w:hanging="360"/>
+      </w:pPr>
+      <w:rPr>
+        <w:rFonts w:ascii="Wingdings" w:hAnsi="Wingdings" w:hint="default"/>
+      </w:rPr>
+    </w:lvl>
+    <w:lvl w:ilvl="3" w:tplc="08090001" w:tentative="1">
+      <w:start w:val="1"/>
+      <w:numFmt w:val="bullet"/>
+      <w:lvlText w:val=""/>
+      <w:lvlJc w:val="left"/>
+      <w:pPr>
+        <w:ind w:left="2880" w:hanging="360"/>
+      </w:pPr>
+      <w:rPr>
+        <w:rFonts w:ascii="Symbol" w:hAnsi="Symbol" w:hint="default"/>
+      </w:rPr>
+    </w:lvl>
+    <w:lvl w:ilvl="4" w:tplc="08090003" w:tentative="1">
+      <w:start w:val="1"/>
+      <w:numFmt w:val="bullet"/>
+      <w:lvlText w:val="o"/>
+      <w:lvlJc w:val="left"/>
+      <w:pPr>
+        <w:ind w:left="3600" w:hanging="360"/>
+      </w:pPr>
+      <w:rPr>
+        <w:rFonts w:ascii="Courier New" w:hAnsi="Courier New" w:cs="Courier New" w:hint="default"/>
+      </w:rPr>
+    </w:lvl>
+    <w:lvl w:ilvl="5" w:tplc="08090005" w:tentative="1">
+      <w:start w:val="1"/>
+      <w:numFmt w:val="bullet"/>
+      <w:lvlText w:val=""/>
+      <w:lvlJc w:val="left"/>
+      <w:pPr>
+        <w:ind w:left="4320" w:hanging="360"/>
+      </w:pPr>
+      <w:rPr>
+        <w:rFonts w:ascii="Wingdings" w:hAnsi="Wingdings" w:hint="default"/>
+      </w:rPr>
+    </w:lvl>
+    <w:lvl w:ilvl="6" w:tplc="08090001" w:tentative="1">
+      <w:start w:val="1"/>
+      <w:numFmt w:val="bullet"/>
+      <w:lvlText w:val=""/>
+      <w:lvlJc w:val="left"/>
+      <w:pPr>
+        <w:ind w:left="5040" w:hanging="360"/>
+      </w:pPr>
+      <w:rPr>
+        <w:rFonts w:ascii="Symbol" w:hAnsi="Symbol" w:hint="default"/>
+      </w:rPr>
+    </w:lvl>
+    <w:lvl w:ilvl="7" w:tplc="08090003" w:tentative="1">
+      <w:start w:val="1"/>
+      <w:numFmt w:val="bullet"/>
+      <w:lvlText w:val="o"/>
+      <w:lvlJc w:val="left"/>
+      <w:pPr>
+        <w:ind w:left="5760" w:hanging="360"/>
+      </w:pPr>
+      <w:rPr>
+        <w:rFonts w:ascii="Courier New" w:hAnsi="Courier New" w:cs="Courier New" w:hint="default"/>
+      </w:rPr>
+    </w:lvl>
+    <w:lvl w:ilvl="8" w:tplc="08090005" w:tentative="1">
+      <w:start w:val="1"/>
+      <w:numFmt w:val="bullet"/>
+      <w:lvlText w:val=""/>
+      <w:lvlJc w:val="left"/>
+      <w:pPr>
+        <w:ind w:left="6480" w:hanging="360"/>
+      </w:pPr>
+      <w:rPr>
+        <w:rFonts w:ascii="Wingdings" w:hAnsi="Wingdings" w:hint="default"/>
+      </w:rPr>
+    </w:lvl>
+  </w:abstractNum>
+  <w:abstractNum w:abstractNumId="8" w15:restartNumberingAfterBreak="0">
+    <w:nsid w:val="2C6A0933"/>
+    <w:multiLevelType w:val="hybridMultilevel"/>
+    <w:tmpl w:val="42DC78EA"/>
+    <w:lvl w:ilvl="0" w:tplc="08090001">
+      <w:start w:val="1"/>
+      <w:numFmt w:val="bullet"/>
+      <w:lvlText w:val=""/>
+      <w:lvlJc w:val="left"/>
+      <w:pPr>
+        <w:ind w:left="720" w:hanging="360"/>
+      </w:pPr>
+      <w:rPr>
+        <w:rFonts w:ascii="Symbol" w:hAnsi="Symbol" w:hint="default"/>
+      </w:rPr>
+    </w:lvl>
+    <w:lvl w:ilvl="1" w:tplc="08090003" w:tentative="1">
+      <w:start w:val="1"/>
+      <w:numFmt w:val="bullet"/>
+      <w:lvlText w:val="o"/>
+      <w:lvlJc w:val="left"/>
+      <w:pPr>
+        <w:ind w:left="1440" w:hanging="360"/>
+      </w:pPr>
+      <w:rPr>
+        <w:rFonts w:ascii="Courier New" w:hAnsi="Courier New" w:cs="Courier New" w:hint="default"/>
+      </w:rPr>
+    </w:lvl>
+    <w:lvl w:ilvl="2" w:tplc="08090005" w:tentative="1">
+      <w:start w:val="1"/>
+      <w:numFmt w:val="bullet"/>
+      <w:lvlText w:val=""/>
+      <w:lvlJc w:val="left"/>
+      <w:pPr>
+        <w:ind w:left="2160" w:hanging="360"/>
+      </w:pPr>
+      <w:rPr>
+        <w:rFonts w:ascii="Wingdings" w:hAnsi="Wingdings" w:hint="default"/>
+      </w:rPr>
+    </w:lvl>
+    <w:lvl w:ilvl="3" w:tplc="08090001" w:tentative="1">
+      <w:start w:val="1"/>
+      <w:numFmt w:val="bullet"/>
+      <w:lvlText w:val=""/>
+      <w:lvlJc w:val="left"/>
+      <w:pPr>
+        <w:ind w:left="2880" w:hanging="360"/>
+      </w:pPr>
+      <w:rPr>
+        <w:rFonts w:ascii="Symbol" w:hAnsi="Symbol" w:hint="default"/>
+      </w:rPr>
+    </w:lvl>
+    <w:lvl w:ilvl="4" w:tplc="08090003" w:tentative="1">
+      <w:start w:val="1"/>
+      <w:numFmt w:val="bullet"/>
+      <w:lvlText w:val="o"/>
+      <w:lvlJc w:val="left"/>
+      <w:pPr>
+        <w:ind w:left="3600" w:hanging="360"/>
+      </w:pPr>
+      <w:rPr>
+        <w:rFonts w:ascii="Courier New" w:hAnsi="Courier New" w:cs="Courier New" w:hint="default"/>
+      </w:rPr>
+    </w:lvl>
+    <w:lvl w:ilvl="5" w:tplc="08090005" w:tentative="1">
+      <w:start w:val="1"/>
+      <w:numFmt w:val="bullet"/>
+      <w:lvlText w:val=""/>
+      <w:lvlJc w:val="left"/>
+      <w:pPr>
+        <w:ind w:left="4320" w:hanging="360"/>
+      </w:pPr>
+      <w:rPr>
+        <w:rFonts w:ascii="Wingdings" w:hAnsi="Wingdings" w:hint="default"/>
+      </w:rPr>
+    </w:lvl>
+    <w:lvl w:ilvl="6" w:tplc="08090001" w:tentative="1">
+      <w:start w:val="1"/>
+      <w:numFmt w:val="bullet"/>
+      <w:lvlText w:val=""/>
+      <w:lvlJc w:val="left"/>
+      <w:pPr>
+        <w:ind w:left="5040" w:hanging="360"/>
+      </w:pPr>
+      <w:rPr>
+        <w:rFonts w:ascii="Symbol" w:hAnsi="Symbol" w:hint="default"/>
+      </w:rPr>
+    </w:lvl>
+    <w:lvl w:ilvl="7" w:tplc="08090003" w:tentative="1">
+      <w:start w:val="1"/>
+      <w:numFmt w:val="bullet"/>
+      <w:lvlText w:val="o"/>
+      <w:lvlJc w:val="left"/>
+      <w:pPr>
+        <w:ind w:left="5760" w:hanging="360"/>
+      </w:pPr>
+      <w:rPr>
+        <w:rFonts w:ascii="Courier New" w:hAnsi="Courier New" w:cs="Courier New" w:hint="default"/>
+      </w:rPr>
+    </w:lvl>
+    <w:lvl w:ilvl="8" w:tplc="08090005" w:tentative="1">
+      <w:start w:val="1"/>
+      <w:numFmt w:val="bullet"/>
+      <w:lvlText w:val=""/>
+      <w:lvlJc w:val="left"/>
+      <w:pPr>
+        <w:ind w:left="6480" w:hanging="360"/>
+      </w:pPr>
+      <w:rPr>
+        <w:rFonts w:ascii="Wingdings" w:hAnsi="Wingdings" w:hint="default"/>
+      </w:rPr>
+    </w:lvl>
+  </w:abstractNum>
+  <w:abstractNum w:abstractNumId="9" w15:restartNumberingAfterBreak="0">
     <w:nsid w:val="2CB1314B"/>
     <w:multiLevelType w:val="hybridMultilevel"/>
     <w:tmpl w:val="11EE2C10"/>
@@ -991,7 +4394,7 @@
       </w:pPr>
     </w:lvl>
   </w:abstractNum>
-  <w:abstractNum w:abstractNumId="6" w15:restartNumberingAfterBreak="0">
+  <w:abstractNum w:abstractNumId="10" w15:restartNumberingAfterBreak="0">
     <w:nsid w:val="37061261"/>
     <w:multiLevelType w:val="hybridMultilevel"/>
     <w:tmpl w:val="F4DC4D0C"/>
@@ -1080,7 +4483,120 @@
       </w:pPr>
     </w:lvl>
   </w:abstractNum>
-  <w:abstractNum w:abstractNumId="7" w15:restartNumberingAfterBreak="0">
+  <w:abstractNum w:abstractNumId="11" w15:restartNumberingAfterBreak="0">
+    <w:nsid w:val="3BA27502"/>
+    <w:multiLevelType w:val="hybridMultilevel"/>
+    <w:tmpl w:val="2EA02142"/>
+    <w:lvl w:ilvl="0" w:tplc="08090001">
+      <w:start w:val="1"/>
+      <w:numFmt w:val="bullet"/>
+      <w:lvlText w:val=""/>
+      <w:lvlJc w:val="left"/>
+      <w:pPr>
+        <w:ind w:left="720" w:hanging="360"/>
+      </w:pPr>
+      <w:rPr>
+        <w:rFonts w:ascii="Symbol" w:hAnsi="Symbol" w:hint="default"/>
+      </w:rPr>
+    </w:lvl>
+    <w:lvl w:ilvl="1" w:tplc="08090003" w:tentative="1">
+      <w:start w:val="1"/>
+      <w:numFmt w:val="bullet"/>
+      <w:lvlText w:val="o"/>
+      <w:lvlJc w:val="left"/>
+      <w:pPr>
+        <w:ind w:left="1440" w:hanging="360"/>
+      </w:pPr>
+      <w:rPr>
+        <w:rFonts w:ascii="Courier New" w:hAnsi="Courier New" w:cs="Courier New" w:hint="default"/>
+      </w:rPr>
+    </w:lvl>
+    <w:lvl w:ilvl="2" w:tplc="08090005" w:tentative="1">
+      <w:start w:val="1"/>
+      <w:numFmt w:val="bullet"/>
+      <w:lvlText w:val=""/>
+      <w:lvlJc w:val="left"/>
+      <w:pPr>
+        <w:ind w:left="2160" w:hanging="360"/>
+      </w:pPr>
+      <w:rPr>
+        <w:rFonts w:ascii="Wingdings" w:hAnsi="Wingdings" w:hint="default"/>
+      </w:rPr>
+    </w:lvl>
+    <w:lvl w:ilvl="3" w:tplc="08090001" w:tentative="1">
+      <w:start w:val="1"/>
+      <w:numFmt w:val="bullet"/>
+      <w:lvlText w:val=""/>
+      <w:lvlJc w:val="left"/>
+      <w:pPr>
+        <w:ind w:left="2880" w:hanging="360"/>
+      </w:pPr>
+      <w:rPr>
+        <w:rFonts w:ascii="Symbol" w:hAnsi="Symbol" w:hint="default"/>
+      </w:rPr>
+    </w:lvl>
+    <w:lvl w:ilvl="4" w:tplc="08090003" w:tentative="1">
+      <w:start w:val="1"/>
+      <w:numFmt w:val="bullet"/>
+      <w:lvlText w:val="o"/>
+      <w:lvlJc w:val="left"/>
+      <w:pPr>
+        <w:ind w:left="3600" w:hanging="360"/>
+      </w:pPr>
+      <w:rPr>
+        <w:rFonts w:ascii="Courier New" w:hAnsi="Courier New" w:cs="Courier New" w:hint="default"/>
+      </w:rPr>
+    </w:lvl>
+    <w:lvl w:ilvl="5" w:tplc="08090005" w:tentative="1">
+      <w:start w:val="1"/>
+      <w:numFmt w:val="bullet"/>
+      <w:lvlText w:val=""/>
+      <w:lvlJc w:val="left"/>
+      <w:pPr>
+        <w:ind w:left="4320" w:hanging="360"/>
+      </w:pPr>
+      <w:rPr>
+        <w:rFonts w:ascii="Wingdings" w:hAnsi="Wingdings" w:hint="default"/>
+      </w:rPr>
+    </w:lvl>
+    <w:lvl w:ilvl="6" w:tplc="08090001" w:tentative="1">
+      <w:start w:val="1"/>
+      <w:numFmt w:val="bullet"/>
+      <w:lvlText w:val=""/>
+      <w:lvlJc w:val="left"/>
+      <w:pPr>
+        <w:ind w:left="5040" w:hanging="360"/>
+      </w:pPr>
+      <w:rPr>
+        <w:rFonts w:ascii="Symbol" w:hAnsi="Symbol" w:hint="default"/>
+      </w:rPr>
+    </w:lvl>
+    <w:lvl w:ilvl="7" w:tplc="08090003" w:tentative="1">
+      <w:start w:val="1"/>
+      <w:numFmt w:val="bullet"/>
+      <w:lvlText w:val="o"/>
+      <w:lvlJc w:val="left"/>
+      <w:pPr>
+        <w:ind w:left="5760" w:hanging="360"/>
+      </w:pPr>
+      <w:rPr>
+        <w:rFonts w:ascii="Courier New" w:hAnsi="Courier New" w:cs="Courier New" w:hint="default"/>
+      </w:rPr>
+    </w:lvl>
+    <w:lvl w:ilvl="8" w:tplc="08090005" w:tentative="1">
+      <w:start w:val="1"/>
+      <w:numFmt w:val="bullet"/>
+      <w:lvlText w:val=""/>
+      <w:lvlJc w:val="left"/>
+      <w:pPr>
+        <w:ind w:left="6480" w:hanging="360"/>
+      </w:pPr>
+      <w:rPr>
+        <w:rFonts w:ascii="Wingdings" w:hAnsi="Wingdings" w:hint="default"/>
+      </w:rPr>
+    </w:lvl>
+  </w:abstractNum>
+  <w:abstractNum w:abstractNumId="12" w15:restartNumberingAfterBreak="0">
     <w:nsid w:val="519E70F8"/>
     <w:multiLevelType w:val="hybridMultilevel"/>
     <w:tmpl w:val="014E76A2"/>
@@ -1169,7 +4685,120 @@
       </w:pPr>
     </w:lvl>
   </w:abstractNum>
-  <w:abstractNum w:abstractNumId="8" w15:restartNumberingAfterBreak="0">
+  <w:abstractNum w:abstractNumId="13" w15:restartNumberingAfterBreak="0">
+    <w:nsid w:val="687B7766"/>
+    <w:multiLevelType w:val="hybridMultilevel"/>
+    <w:tmpl w:val="D2661E1C"/>
+    <w:lvl w:ilvl="0" w:tplc="08090001">
+      <w:start w:val="1"/>
+      <w:numFmt w:val="bullet"/>
+      <w:lvlText w:val=""/>
+      <w:lvlJc w:val="left"/>
+      <w:pPr>
+        <w:ind w:left="720" w:hanging="360"/>
+      </w:pPr>
+      <w:rPr>
+        <w:rFonts w:ascii="Symbol" w:hAnsi="Symbol" w:hint="default"/>
+      </w:rPr>
+    </w:lvl>
+    <w:lvl w:ilvl="1" w:tplc="08090003" w:tentative="1">
+      <w:start w:val="1"/>
+      <w:numFmt w:val="bullet"/>
+      <w:lvlText w:val="o"/>
+      <w:lvlJc w:val="left"/>
+      <w:pPr>
+        <w:ind w:left="1440" w:hanging="360"/>
+      </w:pPr>
+      <w:rPr>
+        <w:rFonts w:ascii="Courier New" w:hAnsi="Courier New" w:cs="Courier New" w:hint="default"/>
+      </w:rPr>
+    </w:lvl>
+    <w:lvl w:ilvl="2" w:tplc="08090005" w:tentative="1">
+      <w:start w:val="1"/>
+      <w:numFmt w:val="bullet"/>
+      <w:lvlText w:val=""/>
+      <w:lvlJc w:val="left"/>
+      <w:pPr>
+        <w:ind w:left="2160" w:hanging="360"/>
+      </w:pPr>
+      <w:rPr>
+        <w:rFonts w:ascii="Wingdings" w:hAnsi="Wingdings" w:hint="default"/>
+      </w:rPr>
+    </w:lvl>
+    <w:lvl w:ilvl="3" w:tplc="08090001" w:tentative="1">
+      <w:start w:val="1"/>
+      <w:numFmt w:val="bullet"/>
+      <w:lvlText w:val=""/>
+      <w:lvlJc w:val="left"/>
+      <w:pPr>
+        <w:ind w:left="2880" w:hanging="360"/>
+      </w:pPr>
+      <w:rPr>
+        <w:rFonts w:ascii="Symbol" w:hAnsi="Symbol" w:hint="default"/>
+      </w:rPr>
+    </w:lvl>
+    <w:lvl w:ilvl="4" w:tplc="08090003" w:tentative="1">
+      <w:start w:val="1"/>
+      <w:numFmt w:val="bullet"/>
+      <w:lvlText w:val="o"/>
+      <w:lvlJc w:val="left"/>
+      <w:pPr>
+        <w:ind w:left="3600" w:hanging="360"/>
+      </w:pPr>
+      <w:rPr>
+        <w:rFonts w:ascii="Courier New" w:hAnsi="Courier New" w:cs="Courier New" w:hint="default"/>
+      </w:rPr>
+    </w:lvl>
+    <w:lvl w:ilvl="5" w:tplc="08090005" w:tentative="1">
+      <w:start w:val="1"/>
+      <w:numFmt w:val="bullet"/>
+      <w:lvlText w:val=""/>
+      <w:lvlJc w:val="left"/>
+      <w:pPr>
+        <w:ind w:left="4320" w:hanging="360"/>
+      </w:pPr>
+      <w:rPr>
+        <w:rFonts w:ascii="Wingdings" w:hAnsi="Wingdings" w:hint="default"/>
+      </w:rPr>
+    </w:lvl>
+    <w:lvl w:ilvl="6" w:tplc="08090001" w:tentative="1">
+      <w:start w:val="1"/>
+      <w:numFmt w:val="bullet"/>
+      <w:lvlText w:val=""/>
+      <w:lvlJc w:val="left"/>
+      <w:pPr>
+        <w:ind w:left="5040" w:hanging="360"/>
+      </w:pPr>
+      <w:rPr>
+        <w:rFonts w:ascii="Symbol" w:hAnsi="Symbol" w:hint="default"/>
+      </w:rPr>
+    </w:lvl>
+    <w:lvl w:ilvl="7" w:tplc="08090003" w:tentative="1">
+      <w:start w:val="1"/>
+      <w:numFmt w:val="bullet"/>
+      <w:lvlText w:val="o"/>
+      <w:lvlJc w:val="left"/>
+      <w:pPr>
+        <w:ind w:left="5760" w:hanging="360"/>
+      </w:pPr>
+      <w:rPr>
+        <w:rFonts w:ascii="Courier New" w:hAnsi="Courier New" w:cs="Courier New" w:hint="default"/>
+      </w:rPr>
+    </w:lvl>
+    <w:lvl w:ilvl="8" w:tplc="08090005" w:tentative="1">
+      <w:start w:val="1"/>
+      <w:numFmt w:val="bullet"/>
+      <w:lvlText w:val=""/>
+      <w:lvlJc w:val="left"/>
+      <w:pPr>
+        <w:ind w:left="6480" w:hanging="360"/>
+      </w:pPr>
+      <w:rPr>
+        <w:rFonts w:ascii="Wingdings" w:hAnsi="Wingdings" w:hint="default"/>
+      </w:rPr>
+    </w:lvl>
+  </w:abstractNum>
+  <w:abstractNum w:abstractNumId="14" w15:restartNumberingAfterBreak="0">
     <w:nsid w:val="6C582C43"/>
     <w:multiLevelType w:val="hybridMultilevel"/>
     <w:tmpl w:val="F4782D82"/>
@@ -1304,7 +4933,120 @@
       </w:rPr>
     </w:lvl>
   </w:abstractNum>
-  <w:abstractNum w:abstractNumId="9" w15:restartNumberingAfterBreak="0">
+  <w:abstractNum w:abstractNumId="15" w15:restartNumberingAfterBreak="0">
+    <w:nsid w:val="6C6F34B3"/>
+    <w:multiLevelType w:val="hybridMultilevel"/>
+    <w:tmpl w:val="217CF0D0"/>
+    <w:lvl w:ilvl="0" w:tplc="08090001">
+      <w:start w:val="1"/>
+      <w:numFmt w:val="bullet"/>
+      <w:lvlText w:val=""/>
+      <w:lvlJc w:val="left"/>
+      <w:pPr>
+        <w:ind w:left="720" w:hanging="360"/>
+      </w:pPr>
+      <w:rPr>
+        <w:rFonts w:ascii="Symbol" w:hAnsi="Symbol" w:hint="default"/>
+      </w:rPr>
+    </w:lvl>
+    <w:lvl w:ilvl="1" w:tplc="08090003" w:tentative="1">
+      <w:start w:val="1"/>
+      <w:numFmt w:val="bullet"/>
+      <w:lvlText w:val="o"/>
+      <w:lvlJc w:val="left"/>
+      <w:pPr>
+        <w:ind w:left="1440" w:hanging="360"/>
+      </w:pPr>
+      <w:rPr>
+        <w:rFonts w:ascii="Courier New" w:hAnsi="Courier New" w:cs="Courier New" w:hint="default"/>
+      </w:rPr>
+    </w:lvl>
+    <w:lvl w:ilvl="2" w:tplc="08090005" w:tentative="1">
+      <w:start w:val="1"/>
+      <w:numFmt w:val="bullet"/>
+      <w:lvlText w:val=""/>
+      <w:lvlJc w:val="left"/>
+      <w:pPr>
+        <w:ind w:left="2160" w:hanging="360"/>
+      </w:pPr>
+      <w:rPr>
+        <w:rFonts w:ascii="Wingdings" w:hAnsi="Wingdings" w:hint="default"/>
+      </w:rPr>
+    </w:lvl>
+    <w:lvl w:ilvl="3" w:tplc="08090001" w:tentative="1">
+      <w:start w:val="1"/>
+      <w:numFmt w:val="bullet"/>
+      <w:lvlText w:val=""/>
+      <w:lvlJc w:val="left"/>
+      <w:pPr>
+        <w:ind w:left="2880" w:hanging="360"/>
+      </w:pPr>
+      <w:rPr>
+        <w:rFonts w:ascii="Symbol" w:hAnsi="Symbol" w:hint="default"/>
+      </w:rPr>
+    </w:lvl>
+    <w:lvl w:ilvl="4" w:tplc="08090003" w:tentative="1">
+      <w:start w:val="1"/>
+      <w:numFmt w:val="bullet"/>
+      <w:lvlText w:val="o"/>
+      <w:lvlJc w:val="left"/>
+      <w:pPr>
+        <w:ind w:left="3600" w:hanging="360"/>
+      </w:pPr>
+      <w:rPr>
+        <w:rFonts w:ascii="Courier New" w:hAnsi="Courier New" w:cs="Courier New" w:hint="default"/>
+      </w:rPr>
+    </w:lvl>
+    <w:lvl w:ilvl="5" w:tplc="08090005" w:tentative="1">
+      <w:start w:val="1"/>
+      <w:numFmt w:val="bullet"/>
+      <w:lvlText w:val=""/>
+      <w:lvlJc w:val="left"/>
+      <w:pPr>
+        <w:ind w:left="4320" w:hanging="360"/>
+      </w:pPr>
+      <w:rPr>
+        <w:rFonts w:ascii="Wingdings" w:hAnsi="Wingdings" w:hint="default"/>
+      </w:rPr>
+    </w:lvl>
+    <w:lvl w:ilvl="6" w:tplc="08090001" w:tentative="1">
+      <w:start w:val="1"/>
+      <w:numFmt w:val="bullet"/>
+      <w:lvlText w:val=""/>
+      <w:lvlJc w:val="left"/>
+      <w:pPr>
+        <w:ind w:left="5040" w:hanging="360"/>
+      </w:pPr>
+      <w:rPr>
+        <w:rFonts w:ascii="Symbol" w:hAnsi="Symbol" w:hint="default"/>
+      </w:rPr>
+    </w:lvl>
+    <w:lvl w:ilvl="7" w:tplc="08090003" w:tentative="1">
+      <w:start w:val="1"/>
+      <w:numFmt w:val="bullet"/>
+      <w:lvlText w:val="o"/>
+      <w:lvlJc w:val="left"/>
+      <w:pPr>
+        <w:ind w:left="5760" w:hanging="360"/>
+      </w:pPr>
+      <w:rPr>
+        <w:rFonts w:ascii="Courier New" w:hAnsi="Courier New" w:cs="Courier New" w:hint="default"/>
+      </w:rPr>
+    </w:lvl>
+    <w:lvl w:ilvl="8" w:tplc="08090005" w:tentative="1">
+      <w:start w:val="1"/>
+      <w:numFmt w:val="bullet"/>
+      <w:lvlText w:val=""/>
+      <w:lvlJc w:val="left"/>
+      <w:pPr>
+        <w:ind w:left="6480" w:hanging="360"/>
+      </w:pPr>
+      <w:rPr>
+        <w:rFonts w:ascii="Wingdings" w:hAnsi="Wingdings" w:hint="default"/>
+      </w:rPr>
+    </w:lvl>
+  </w:abstractNum>
+  <w:abstractNum w:abstractNumId="16" w15:restartNumberingAfterBreak="0">
     <w:nsid w:val="72417323"/>
     <w:multiLevelType w:val="hybridMultilevel"/>
     <w:tmpl w:val="EF309D3C"/>
@@ -1393,7 +5135,120 @@
       </w:pPr>
     </w:lvl>
   </w:abstractNum>
-  <w:abstractNum w:abstractNumId="10" w15:restartNumberingAfterBreak="0">
+  <w:abstractNum w:abstractNumId="17" w15:restartNumberingAfterBreak="0">
+    <w:nsid w:val="764D3D54"/>
+    <w:multiLevelType w:val="hybridMultilevel"/>
+    <w:tmpl w:val="FA320146"/>
+    <w:lvl w:ilvl="0" w:tplc="08090001">
+      <w:start w:val="1"/>
+      <w:numFmt w:val="bullet"/>
+      <w:lvlText w:val=""/>
+      <w:lvlJc w:val="left"/>
+      <w:pPr>
+        <w:ind w:left="720" w:hanging="360"/>
+      </w:pPr>
+      <w:rPr>
+        <w:rFonts w:ascii="Symbol" w:hAnsi="Symbol" w:hint="default"/>
+      </w:rPr>
+    </w:lvl>
+    <w:lvl w:ilvl="1" w:tplc="08090003" w:tentative="1">
+      <w:start w:val="1"/>
+      <w:numFmt w:val="bullet"/>
+      <w:lvlText w:val="o"/>
+      <w:lvlJc w:val="left"/>
+      <w:pPr>
+        <w:ind w:left="1440" w:hanging="360"/>
+      </w:pPr>
+      <w:rPr>
+        <w:rFonts w:ascii="Courier New" w:hAnsi="Courier New" w:cs="Courier New" w:hint="default"/>
+      </w:rPr>
+    </w:lvl>
+    <w:lvl w:ilvl="2" w:tplc="08090005" w:tentative="1">
+      <w:start w:val="1"/>
+      <w:numFmt w:val="bullet"/>
+      <w:lvlText w:val=""/>
+      <w:lvlJc w:val="left"/>
+      <w:pPr>
+        <w:ind w:left="2160" w:hanging="360"/>
+      </w:pPr>
+      <w:rPr>
+        <w:rFonts w:ascii="Wingdings" w:hAnsi="Wingdings" w:hint="default"/>
+      </w:rPr>
+    </w:lvl>
+    <w:lvl w:ilvl="3" w:tplc="08090001" w:tentative="1">
+      <w:start w:val="1"/>
+      <w:numFmt w:val="bullet"/>
+      <w:lvlText w:val=""/>
+      <w:lvlJc w:val="left"/>
+      <w:pPr>
+        <w:ind w:left="2880" w:hanging="360"/>
+      </w:pPr>
+      <w:rPr>
+        <w:rFonts w:ascii="Symbol" w:hAnsi="Symbol" w:hint="default"/>
+      </w:rPr>
+    </w:lvl>
+    <w:lvl w:ilvl="4" w:tplc="08090003" w:tentative="1">
+      <w:start w:val="1"/>
+      <w:numFmt w:val="bullet"/>
+      <w:lvlText w:val="o"/>
+      <w:lvlJc w:val="left"/>
+      <w:pPr>
+        <w:ind w:left="3600" w:hanging="360"/>
+      </w:pPr>
+      <w:rPr>
+        <w:rFonts w:ascii="Courier New" w:hAnsi="Courier New" w:cs="Courier New" w:hint="default"/>
+      </w:rPr>
+    </w:lvl>
+    <w:lvl w:ilvl="5" w:tplc="08090005" w:tentative="1">
+      <w:start w:val="1"/>
+      <w:numFmt w:val="bullet"/>
+      <w:lvlText w:val=""/>
+      <w:lvlJc w:val="left"/>
+      <w:pPr>
+        <w:ind w:left="4320" w:hanging="360"/>
+      </w:pPr>
+      <w:rPr>
+        <w:rFonts w:ascii="Wingdings" w:hAnsi="Wingdings" w:hint="default"/>
+      </w:rPr>
+    </w:lvl>
+    <w:lvl w:ilvl="6" w:tplc="08090001" w:tentative="1">
+      <w:start w:val="1"/>
+      <w:numFmt w:val="bullet"/>
+      <w:lvlText w:val=""/>
+      <w:lvlJc w:val="left"/>
+      <w:pPr>
+        <w:ind w:left="5040" w:hanging="360"/>
+      </w:pPr>
+      <w:rPr>
+        <w:rFonts w:ascii="Symbol" w:hAnsi="Symbol" w:hint="default"/>
+      </w:rPr>
+    </w:lvl>
+    <w:lvl w:ilvl="7" w:tplc="08090003" w:tentative="1">
+      <w:start w:val="1"/>
+      <w:numFmt w:val="bullet"/>
+      <w:lvlText w:val="o"/>
+      <w:lvlJc w:val="left"/>
+      <w:pPr>
+        <w:ind w:left="5760" w:hanging="360"/>
+      </w:pPr>
+      <w:rPr>
+        <w:rFonts w:ascii="Courier New" w:hAnsi="Courier New" w:cs="Courier New" w:hint="default"/>
+      </w:rPr>
+    </w:lvl>
+    <w:lvl w:ilvl="8" w:tplc="08090005" w:tentative="1">
+      <w:start w:val="1"/>
+      <w:numFmt w:val="bullet"/>
+      <w:lvlText w:val=""/>
+      <w:lvlJc w:val="left"/>
+      <w:pPr>
+        <w:ind w:left="6480" w:hanging="360"/>
+      </w:pPr>
+      <w:rPr>
+        <w:rFonts w:ascii="Wingdings" w:hAnsi="Wingdings" w:hint="default"/>
+      </w:rPr>
+    </w:lvl>
+  </w:abstractNum>
+  <w:abstractNum w:abstractNumId="18" w15:restartNumberingAfterBreak="0">
     <w:nsid w:val="76572E52"/>
     <w:multiLevelType w:val="hybridMultilevel"/>
     <w:tmpl w:val="B184A552"/>
@@ -1482,38 +5337,151 @@
       </w:pPr>
     </w:lvl>
   </w:abstractNum>
+  <w:abstractNum w:abstractNumId="19" w15:restartNumberingAfterBreak="0">
+    <w:nsid w:val="78F942BE"/>
+    <w:multiLevelType w:val="hybridMultilevel"/>
+    <w:tmpl w:val="4E06BB70"/>
+    <w:lvl w:ilvl="0" w:tplc="0809000F">
+      <w:start w:val="1"/>
+      <w:numFmt w:val="decimal"/>
+      <w:lvlText w:val="%1."/>
+      <w:lvlJc w:val="left"/>
+      <w:pPr>
+        <w:ind w:left="720" w:hanging="360"/>
+      </w:pPr>
+    </w:lvl>
+    <w:lvl w:ilvl="1" w:tplc="08090019" w:tentative="1">
+      <w:start w:val="1"/>
+      <w:numFmt w:val="lowerLetter"/>
+      <w:lvlText w:val="%2."/>
+      <w:lvlJc w:val="left"/>
+      <w:pPr>
+        <w:ind w:left="1440" w:hanging="360"/>
+      </w:pPr>
+    </w:lvl>
+    <w:lvl w:ilvl="2" w:tplc="0809001B" w:tentative="1">
+      <w:start w:val="1"/>
+      <w:numFmt w:val="lowerRoman"/>
+      <w:lvlText w:val="%3."/>
+      <w:lvlJc w:val="right"/>
+      <w:pPr>
+        <w:ind w:left="2160" w:hanging="180"/>
+      </w:pPr>
+    </w:lvl>
+    <w:lvl w:ilvl="3" w:tplc="0809000F" w:tentative="1">
+      <w:start w:val="1"/>
+      <w:numFmt w:val="decimal"/>
+      <w:lvlText w:val="%4."/>
+      <w:lvlJc w:val="left"/>
+      <w:pPr>
+        <w:ind w:left="2880" w:hanging="360"/>
+      </w:pPr>
+    </w:lvl>
+    <w:lvl w:ilvl="4" w:tplc="08090019" w:tentative="1">
+      <w:start w:val="1"/>
+      <w:numFmt w:val="lowerLetter"/>
+      <w:lvlText w:val="%5."/>
+      <w:lvlJc w:val="left"/>
+      <w:pPr>
+        <w:ind w:left="3600" w:hanging="360"/>
+      </w:pPr>
+    </w:lvl>
+    <w:lvl w:ilvl="5" w:tplc="0809001B" w:tentative="1">
+      <w:start w:val="1"/>
+      <w:numFmt w:val="lowerRoman"/>
+      <w:lvlText w:val="%6."/>
+      <w:lvlJc w:val="right"/>
+      <w:pPr>
+        <w:ind w:left="4320" w:hanging="180"/>
+      </w:pPr>
+    </w:lvl>
+    <w:lvl w:ilvl="6" w:tplc="0809000F" w:tentative="1">
+      <w:start w:val="1"/>
+      <w:numFmt w:val="decimal"/>
+      <w:lvlText w:val="%7."/>
+      <w:lvlJc w:val="left"/>
+      <w:pPr>
+        <w:ind w:left="5040" w:hanging="360"/>
+      </w:pPr>
+    </w:lvl>
+    <w:lvl w:ilvl="7" w:tplc="08090019" w:tentative="1">
+      <w:start w:val="1"/>
+      <w:numFmt w:val="lowerLetter"/>
+      <w:lvlText w:val="%8."/>
+      <w:lvlJc w:val="left"/>
+      <w:pPr>
+        <w:ind w:left="5760" w:hanging="360"/>
+      </w:pPr>
+    </w:lvl>
+    <w:lvl w:ilvl="8" w:tplc="0809001B" w:tentative="1">
+      <w:start w:val="1"/>
+      <w:numFmt w:val="lowerRoman"/>
+      <w:lvlText w:val="%9."/>
+      <w:lvlJc w:val="right"/>
+      <w:pPr>
+        <w:ind w:left="6480" w:hanging="180"/>
+      </w:pPr>
+    </w:lvl>
+  </w:abstractNum>
   <w:num w:numId="1">
+    <w:abstractNumId w:val="16"/>
+  </w:num>
+  <w:num w:numId="2">
+    <w:abstractNumId w:val="1"/>
+  </w:num>
+  <w:num w:numId="3">
+    <w:abstractNumId w:val="12"/>
+  </w:num>
+  <w:num w:numId="4">
+    <w:abstractNumId w:val="14"/>
+  </w:num>
+  <w:num w:numId="5">
+    <w:abstractNumId w:val="3"/>
+  </w:num>
+  <w:num w:numId="6">
+    <w:abstractNumId w:val="5"/>
+  </w:num>
+  <w:num w:numId="7">
+    <w:abstractNumId w:val="10"/>
+  </w:num>
+  <w:num w:numId="8">
     <w:abstractNumId w:val="9"/>
   </w:num>
-  <w:num w:numId="2">
+  <w:num w:numId="9">
+    <w:abstractNumId w:val="2"/>
+  </w:num>
+  <w:num w:numId="10">
+    <w:abstractNumId w:val="18"/>
+  </w:num>
+  <w:num w:numId="11">
+    <w:abstractNumId w:val="6"/>
+  </w:num>
+  <w:num w:numId="12">
     <w:abstractNumId w:val="0"/>
   </w:num>
-  <w:num w:numId="3">
+  <w:num w:numId="13">
+    <w:abstractNumId w:val="17"/>
+  </w:num>
+  <w:num w:numId="14">
+    <w:abstractNumId w:val="4"/>
+  </w:num>
+  <w:num w:numId="15">
+    <w:abstractNumId w:val="8"/>
+  </w:num>
+  <w:num w:numId="16">
+    <w:abstractNumId w:val="11"/>
+  </w:num>
+  <w:num w:numId="17">
     <w:abstractNumId w:val="7"/>
   </w:num>
-  <w:num w:numId="4">
-    <w:abstractNumId w:val="8"/>
+  <w:num w:numId="18">
+    <w:abstractNumId w:val="13"/>
   </w:num>
-  <w:num w:numId="5">
-    <w:abstractNumId w:val="2"/>
+  <w:num w:numId="19">
+    <w:abstractNumId w:val="15"/>
   </w:num>
-  <w:num w:numId="6">
-    <w:abstractNumId w:val="3"/>
-  </w:num>
-  <w:num w:numId="7">
-    <w:abstractNumId w:val="6"/>
-  </w:num>
-  <w:num w:numId="8">
-    <w:abstractNumId w:val="5"/>
-  </w:num>
-  <w:num w:numId="9">
-    <w:abstractNumId w:val="1"/>
-  </w:num>
-  <w:num w:numId="10">
-    <w:abstractNumId w:val="10"/>
-  </w:num>
-  <w:num w:numId="11">
-    <w:abstractNumId w:val="4"/>
+  <w:num w:numId="20">
+    <w:abstractNumId w:val="19"/>
   </w:num>
 </w:numbering>
 </file>
@@ -1917,7 +5885,7 @@
   <w:style w:type="paragraph" w:default="1" w:styleId="Normal">
     <w:name w:val="Normal"/>
     <w:qFormat/>
-    <w:rsid w:val="003C1C1E"/>
+    <w:rsid w:val="00C851A3"/>
   </w:style>
   <w:style w:type="paragraph" w:styleId="Heading1">
     <w:name w:val="heading 1"/>
@@ -1982,6 +5950,28 @@
       <w:color w:val="1F3763" w:themeColor="accent1" w:themeShade="7F"/>
       <w:sz w:val="24"/>
       <w:szCs w:val="24"/>
+    </w:rPr>
+  </w:style>
+  <w:style w:type="paragraph" w:styleId="Heading4">
+    <w:name w:val="heading 4"/>
+    <w:basedOn w:val="Normal"/>
+    <w:next w:val="Normal"/>
+    <w:link w:val="Heading4Char"/>
+    <w:uiPriority w:val="9"/>
+    <w:unhideWhenUsed/>
+    <w:qFormat/>
+    <w:rsid w:val="002F1310"/>
+    <w:pPr>
+      <w:keepNext/>
+      <w:keepLines/>
+      <w:spacing w:before="40" w:after="0"/>
+      <w:outlineLvl w:val="3"/>
+    </w:pPr>
+    <w:rPr>
+      <w:rFonts w:asciiTheme="majorHAnsi" w:eastAsiaTheme="majorEastAsia" w:hAnsiTheme="majorHAnsi" w:cstheme="majorBidi"/>
+      <w:i/>
+      <w:iCs/>
+      <w:color w:val="2F5496" w:themeColor="accent1" w:themeShade="BF"/>
     </w:rPr>
   </w:style>
   <w:style w:type="character" w:default="1" w:styleId="DefaultParagraphFont">
@@ -2235,6 +6225,19 @@
     <w:rPr>
       <w:color w:val="605E5C"/>
       <w:shd w:val="clear" w:color="auto" w:fill="E1DFDD"/>
+    </w:rPr>
+  </w:style>
+  <w:style w:type="character" w:customStyle="1" w:styleId="Heading4Char">
+    <w:name w:val="Heading 4 Char"/>
+    <w:basedOn w:val="DefaultParagraphFont"/>
+    <w:link w:val="Heading4"/>
+    <w:uiPriority w:val="9"/>
+    <w:rsid w:val="002F1310"/>
+    <w:rPr>
+      <w:rFonts w:asciiTheme="majorHAnsi" w:eastAsiaTheme="majorEastAsia" w:hAnsiTheme="majorHAnsi" w:cstheme="majorBidi"/>
+      <w:i/>
+      <w:iCs/>
+      <w:color w:val="2F5496" w:themeColor="accent1" w:themeShade="BF"/>
     </w:rPr>
   </w:style>
 </w:styles>
@@ -2753,6 +6756,10 @@
 </p:properties>
 </file>
 
+<file path=customXml/item4.xml><?xml version="1.0" encoding="utf-8"?>
+<b:Sources xmlns:b="http://schemas.openxmlformats.org/officeDocument/2006/bibliography" xmlns="http://schemas.openxmlformats.org/officeDocument/2006/bibliography" SelectedStyle="\IEEE2006OfficeOnline.xsl" StyleName="IEEE" Version="2006"/>
+</file>
+
 <file path=customXml/itemProps1.xml><?xml version="1.0" encoding="utf-8"?>
 <ds:datastoreItem xmlns:ds="http://schemas.openxmlformats.org/officeDocument/2006/customXml" ds:itemID="{A6702624-8009-4DF8-9663-C7D28D6FE8AE}">
   <ds:schemaRefs>
@@ -2787,4 +6794,12 @@
     <ds:schemaRef ds:uri="http://schemas.microsoft.com/office/infopath/2007/PartnerControls"/>
   </ds:schemaRefs>
 </ds:datastoreItem>
+</file>
+
+<file path=customXml/itemProps4.xml><?xml version="1.0" encoding="utf-8"?>
+<ds:datastoreItem xmlns:ds="http://schemas.openxmlformats.org/officeDocument/2006/customXml" ds:itemID="{0B83053B-5035-442D-AAB5-C94939CCFFB7}">
+  <ds:schemaRefs>
+    <ds:schemaRef ds:uri="http://schemas.openxmlformats.org/officeDocument/2006/bibliography"/>
+  </ds:schemaRefs>
+</ds:datastoreItem>
 </file>
</xml_diff>